<commit_message>
Note about maven added.
</commit_message>
<xml_diff>
--- a/doc/OSPI.docx
+++ b/doc/OSPI.docx
@@ -245,7 +245,7 @@
             </w:rPr>
             <w:fldChar w:fldCharType="separate"/>
           </w:r>
-          <w:hyperlink w:anchor="_Toc261525267" w:history="1">
+          <w:hyperlink w:anchor="_Toc261526682" w:history="1">
             <w:r>
               <w:rPr>
                 <w:rStyle w:val="Hyperlink"/>
@@ -289,7 +289,7 @@
                 <w:noProof/>
                 <w:webHidden/>
               </w:rPr>
-              <w:instrText xml:space="preserve"> PAGEREF _Toc261525267 \h </w:instrText>
+              <w:instrText xml:space="preserve"> PAGEREF _Toc261526682 \h </w:instrText>
             </w:r>
             <w:r>
               <w:rPr>
@@ -332,7 +332,7 @@
               <w:lang w:val="da-DK" w:eastAsia="da-DK" w:bidi="ar-SA"/>
             </w:rPr>
           </w:pPr>
-          <w:hyperlink w:anchor="_Toc261525268" w:history="1">
+          <w:hyperlink w:anchor="_Toc261526683" w:history="1">
             <w:r>
               <w:rPr>
                 <w:rStyle w:val="Hyperlink"/>
@@ -376,7 +376,7 @@
                 <w:noProof/>
                 <w:webHidden/>
               </w:rPr>
-              <w:instrText xml:space="preserve"> PAGEREF _Toc261525268 \h </w:instrText>
+              <w:instrText xml:space="preserve"> PAGEREF _Toc261526683 \h </w:instrText>
             </w:r>
             <w:r>
               <w:rPr>
@@ -419,7 +419,7 @@
               <w:lang w:val="da-DK" w:eastAsia="da-DK" w:bidi="ar-SA"/>
             </w:rPr>
           </w:pPr>
-          <w:hyperlink w:anchor="_Toc261525269" w:history="1">
+          <w:hyperlink w:anchor="_Toc261526684" w:history="1">
             <w:r>
               <w:rPr>
                 <w:rStyle w:val="Hyperlink"/>
@@ -463,7 +463,7 @@
                 <w:noProof/>
                 <w:webHidden/>
               </w:rPr>
-              <w:instrText xml:space="preserve"> PAGEREF _Toc261525269 \h </w:instrText>
+              <w:instrText xml:space="preserve"> PAGEREF _Toc261526684 \h </w:instrText>
             </w:r>
             <w:r>
               <w:rPr>
@@ -506,7 +506,7 @@
               <w:lang w:val="da-DK" w:eastAsia="da-DK" w:bidi="ar-SA"/>
             </w:rPr>
           </w:pPr>
-          <w:hyperlink w:anchor="_Toc261525270" w:history="1">
+          <w:hyperlink w:anchor="_Toc261526685" w:history="1">
             <w:r>
               <w:rPr>
                 <w:rStyle w:val="Hyperlink"/>
@@ -550,7 +550,7 @@
                 <w:noProof/>
                 <w:webHidden/>
               </w:rPr>
-              <w:instrText xml:space="preserve"> PAGEREF _Toc261525270 \h </w:instrText>
+              <w:instrText xml:space="preserve"> PAGEREF _Toc261526685 \h </w:instrText>
             </w:r>
             <w:r>
               <w:rPr>
@@ -593,7 +593,7 @@
               <w:lang w:val="da-DK" w:eastAsia="da-DK" w:bidi="ar-SA"/>
             </w:rPr>
           </w:pPr>
-          <w:hyperlink w:anchor="_Toc261525271" w:history="1">
+          <w:hyperlink w:anchor="_Toc261526686" w:history="1">
             <w:r>
               <w:rPr>
                 <w:rStyle w:val="Hyperlink"/>
@@ -637,7 +637,7 @@
                 <w:noProof/>
                 <w:webHidden/>
               </w:rPr>
-              <w:instrText xml:space="preserve"> PAGEREF _Toc261525271 \h </w:instrText>
+              <w:instrText xml:space="preserve"> PAGEREF _Toc261526686 \h </w:instrText>
             </w:r>
             <w:r>
               <w:rPr>
@@ -680,7 +680,7 @@
               <w:lang w:val="da-DK" w:eastAsia="da-DK" w:bidi="ar-SA"/>
             </w:rPr>
           </w:pPr>
-          <w:hyperlink w:anchor="_Toc261525272" w:history="1">
+          <w:hyperlink w:anchor="_Toc261526687" w:history="1">
             <w:r>
               <w:rPr>
                 <w:rStyle w:val="Hyperlink"/>
@@ -724,7 +724,7 @@
                 <w:noProof/>
                 <w:webHidden/>
               </w:rPr>
-              <w:instrText xml:space="preserve"> PAGEREF _Toc261525272 \h </w:instrText>
+              <w:instrText xml:space="preserve"> PAGEREF _Toc261526687 \h </w:instrText>
             </w:r>
             <w:r>
               <w:rPr>
@@ -767,7 +767,7 @@
               <w:lang w:val="da-DK" w:eastAsia="da-DK" w:bidi="ar-SA"/>
             </w:rPr>
           </w:pPr>
-          <w:hyperlink w:anchor="_Toc261525273" w:history="1">
+          <w:hyperlink w:anchor="_Toc261526688" w:history="1">
             <w:r>
               <w:rPr>
                 <w:rStyle w:val="Hyperlink"/>
@@ -811,7 +811,7 @@
                 <w:noProof/>
                 <w:webHidden/>
               </w:rPr>
-              <w:instrText xml:space="preserve"> PAGEREF _Toc261525273 \h </w:instrText>
+              <w:instrText xml:space="preserve"> PAGEREF _Toc261526688 \h </w:instrText>
             </w:r>
             <w:r>
               <w:rPr>
@@ -854,7 +854,7 @@
               <w:lang w:val="da-DK" w:eastAsia="da-DK" w:bidi="ar-SA"/>
             </w:rPr>
           </w:pPr>
-          <w:hyperlink w:anchor="_Toc261525274" w:history="1">
+          <w:hyperlink w:anchor="_Toc261526689" w:history="1">
             <w:r>
               <w:rPr>
                 <w:rStyle w:val="Hyperlink"/>
@@ -898,7 +898,7 @@
                 <w:noProof/>
                 <w:webHidden/>
               </w:rPr>
-              <w:instrText xml:space="preserve"> PAGEREF _Toc261525274 \h </w:instrText>
+              <w:instrText xml:space="preserve"> PAGEREF _Toc261526689 \h </w:instrText>
             </w:r>
             <w:r>
               <w:rPr>
@@ -941,7 +941,7 @@
               <w:lang w:val="da-DK" w:eastAsia="da-DK" w:bidi="ar-SA"/>
             </w:rPr>
           </w:pPr>
-          <w:hyperlink w:anchor="_Toc261525275" w:history="1">
+          <w:hyperlink w:anchor="_Toc261526690" w:history="1">
             <w:r>
               <w:rPr>
                 <w:rStyle w:val="Hyperlink"/>
@@ -985,7 +985,7 @@
                 <w:noProof/>
                 <w:webHidden/>
               </w:rPr>
-              <w:instrText xml:space="preserve"> PAGEREF _Toc261525275 \h </w:instrText>
+              <w:instrText xml:space="preserve"> PAGEREF _Toc261526690 \h </w:instrText>
             </w:r>
             <w:r>
               <w:rPr>
@@ -1028,7 +1028,7 @@
               <w:lang w:val="da-DK" w:eastAsia="da-DK" w:bidi="ar-SA"/>
             </w:rPr>
           </w:pPr>
-          <w:hyperlink w:anchor="_Toc261525276" w:history="1">
+          <w:hyperlink w:anchor="_Toc261526691" w:history="1">
             <w:r>
               <w:rPr>
                 <w:rStyle w:val="Hyperlink"/>
@@ -1072,7 +1072,7 @@
                 <w:noProof/>
                 <w:webHidden/>
               </w:rPr>
-              <w:instrText xml:space="preserve"> PAGEREF _Toc261525276 \h </w:instrText>
+              <w:instrText xml:space="preserve"> PAGEREF _Toc261526691 \h </w:instrText>
             </w:r>
             <w:r>
               <w:rPr>
@@ -1115,7 +1115,7 @@
               <w:lang w:val="da-DK" w:eastAsia="da-DK" w:bidi="ar-SA"/>
             </w:rPr>
           </w:pPr>
-          <w:hyperlink w:anchor="_Toc261525277" w:history="1">
+          <w:hyperlink w:anchor="_Toc261526692" w:history="1">
             <w:r>
               <w:rPr>
                 <w:rStyle w:val="Hyperlink"/>
@@ -1159,7 +1159,7 @@
                 <w:noProof/>
                 <w:webHidden/>
               </w:rPr>
-              <w:instrText xml:space="preserve"> PAGEREF _Toc261525277 \h </w:instrText>
+              <w:instrText xml:space="preserve"> PAGEREF _Toc261526692 \h </w:instrText>
             </w:r>
             <w:r>
               <w:rPr>
@@ -1202,7 +1202,7 @@
               <w:lang w:val="da-DK" w:eastAsia="da-DK" w:bidi="ar-SA"/>
             </w:rPr>
           </w:pPr>
-          <w:hyperlink w:anchor="_Toc261525278" w:history="1">
+          <w:hyperlink w:anchor="_Toc261526693" w:history="1">
             <w:r>
               <w:rPr>
                 <w:rStyle w:val="Hyperlink"/>
@@ -1225,7 +1225,15 @@
                 <w:noProof/>
                 <w:lang w:val="da-DK"/>
               </w:rPr>
-              <w:t>Kode</w:t>
+              <w:t>Kod</w:t>
+            </w:r>
+            <w:r>
+              <w:rPr>
+                <w:rStyle w:val="Hyperlink"/>
+                <w:noProof/>
+                <w:lang w:val="da-DK"/>
+              </w:rPr>
+              <w:t>e</w:t>
             </w:r>
             <w:r>
               <w:rPr>
@@ -1246,7 +1254,7 @@
                 <w:noProof/>
                 <w:webHidden/>
               </w:rPr>
-              <w:instrText xml:space="preserve"> PAGEREF _Toc261525278 \h </w:instrText>
+              <w:instrText xml:space="preserve"> PAGEREF _Toc261526693 \h </w:instrText>
             </w:r>
             <w:r>
               <w:rPr>
@@ -1289,7 +1297,7 @@
               <w:lang w:val="da-DK" w:eastAsia="da-DK" w:bidi="ar-SA"/>
             </w:rPr>
           </w:pPr>
-          <w:hyperlink w:anchor="_Toc261525279" w:history="1">
+          <w:hyperlink w:anchor="_Toc261526694" w:history="1">
             <w:r>
               <w:rPr>
                 <w:rStyle w:val="Hyperlink"/>
@@ -1333,7 +1341,7 @@
                 <w:noProof/>
                 <w:webHidden/>
               </w:rPr>
-              <w:instrText xml:space="preserve"> PAGEREF _Toc261525279 \h </w:instrText>
+              <w:instrText xml:space="preserve"> PAGEREF _Toc261526694 \h </w:instrText>
             </w:r>
             <w:r>
               <w:rPr>
@@ -1353,7 +1361,7 @@
                 <w:noProof/>
                 <w:webHidden/>
               </w:rPr>
-              <w:t>8</w:t>
+              <w:t>11</w:t>
             </w:r>
             <w:r>
               <w:rPr>
@@ -1414,7 +1422,7 @@
       <w:bookmarkStart w:id="0" w:name="_Toc229645008"/>
       <w:bookmarkStart w:id="1" w:name="_Toc229650062"/>
       <w:bookmarkStart w:id="2" w:name="_Toc230252494"/>
-      <w:bookmarkStart w:id="3" w:name="_Toc261525267"/>
+      <w:bookmarkStart w:id="3" w:name="_Toc261526682"/>
       <w:r>
         <w:rPr>
           <w:lang w:val="da-DK"/>
@@ -1566,7 +1574,7 @@
       </w:pPr>
       <w:bookmarkStart w:id="4" w:name="_Toc229650063"/>
       <w:bookmarkStart w:id="5" w:name="_Toc230252495"/>
-      <w:bookmarkStart w:id="6" w:name="_Toc261525268"/>
+      <w:bookmarkStart w:id="6" w:name="_Toc261526683"/>
       <w:r>
         <w:rPr>
           <w:lang w:val="da-DK"/>
@@ -1785,7 +1793,7 @@
       </w:pPr>
       <w:bookmarkStart w:id="7" w:name="_Toc229650064"/>
       <w:bookmarkStart w:id="8" w:name="_Toc230252496"/>
-      <w:bookmarkStart w:id="9" w:name="_Toc261525269"/>
+      <w:bookmarkStart w:id="9" w:name="_Toc261526684"/>
       <w:r>
         <w:rPr>
           <w:lang w:val="da-DK"/>
@@ -1947,7 +1955,7 @@
           <w:lang w:val="da-DK"/>
         </w:rPr>
       </w:pPr>
-      <w:bookmarkStart w:id="10" w:name="_Toc261525270"/>
+      <w:bookmarkStart w:id="10" w:name="_Toc261526685"/>
       <w:r>
         <w:rPr>
           <w:lang w:val="da-DK"/>
@@ -2023,7 +2031,7 @@
       </w:pPr>
       <w:bookmarkStart w:id="11" w:name="_Toc229650069"/>
       <w:bookmarkStart w:id="12" w:name="_Toc230252503"/>
-      <w:bookmarkStart w:id="13" w:name="_Toc261525271"/>
+      <w:bookmarkStart w:id="13" w:name="_Toc261526686"/>
       <w:r>
         <w:rPr>
           <w:lang w:val="da-DK"/>
@@ -2096,7 +2104,7 @@
       <w:bookmarkStart w:id="14" w:name="_Designklasse_diagram"/>
       <w:bookmarkStart w:id="15" w:name="_Toc229650070"/>
       <w:bookmarkStart w:id="16" w:name="_Toc230252504"/>
-      <w:bookmarkStart w:id="17" w:name="_Toc261525272"/>
+      <w:bookmarkStart w:id="17" w:name="_Toc261526687"/>
       <w:bookmarkEnd w:id="14"/>
       <w:r>
         <w:rPr>
@@ -2141,7 +2149,7 @@
       </w:pPr>
       <w:bookmarkStart w:id="18" w:name="_Toc229650071"/>
       <w:bookmarkStart w:id="19" w:name="_Toc230252505"/>
-      <w:bookmarkStart w:id="20" w:name="_Toc261525273"/>
+      <w:bookmarkStart w:id="20" w:name="_Toc261526688"/>
       <w:r>
         <w:rPr>
           <w:lang w:val="da-DK"/>
@@ -2502,7 +2510,7 @@
         </w:rPr>
       </w:pPr>
       <w:bookmarkStart w:id="21" w:name="_Toc230252506"/>
-      <w:bookmarkStart w:id="22" w:name="_Toc261525274"/>
+      <w:bookmarkStart w:id="22" w:name="_Toc261526689"/>
       <w:r>
         <w:rPr>
           <w:lang w:val="da-DK"/>
@@ -2600,14 +2608,40 @@
           <w:ilvl w:val="0"/>
           <w:numId w:val="29"/>
         </w:numPr>
-        <w:rPr>
-          <w:lang w:val="da-DK"/>
-        </w:rPr>
-      </w:pPr>
-      <w:r>
-        <w:rPr>
-          <w:lang w:val="da-DK"/>
-        </w:rPr>
+      </w:pPr>
+      <w:r>
+        <w:t>Maven2</w:t>
+      </w:r>
+      <w:r>
+        <w:rPr>
+          <w:rStyle w:val="Fodnotehenvisning"/>
+          <w:lang w:val="da-DK"/>
+        </w:rPr>
+        <w:footnoteReference w:id="4"/>
+      </w:r>
+      <w:r>
+        <w:t xml:space="preserve"> - Build, deploy, dependency m</w:t>
+      </w:r>
+      <w:r>
+        <w:t>anagement tool</w:t>
+      </w:r>
+    </w:p>
+    <w:p>
+      <w:pPr>
+        <w:pStyle w:val="Brdtekst"/>
+        <w:numPr>
+          <w:ilvl w:val="0"/>
+          <w:numId w:val="29"/>
+        </w:numPr>
+        <w:rPr>
+          <w:lang w:val="da-DK"/>
+        </w:rPr>
+      </w:pPr>
+      <w:r>
+        <w:rPr>
+          <w:lang w:val="da-DK"/>
+        </w:rPr>
+        <w:lastRenderedPageBreak/>
         <w:t>SubVersion</w:t>
       </w:r>
       <w:r>
@@ -2615,7 +2649,7 @@
           <w:rStyle w:val="Fodnotehenvisning"/>
           <w:lang w:val="da-DK"/>
         </w:rPr>
-        <w:footnoteReference w:id="4"/>
+        <w:footnoteReference w:id="5"/>
       </w:r>
       <w:r>
         <w:rPr>
@@ -2627,21 +2661,14 @@
         <w:rPr>
           <w:lang w:val="da-DK"/>
         </w:rPr>
-        <w:t xml:space="preserve"> Goolge tilbyder at stille </w:t>
-      </w:r>
-      <w:r>
-        <w:rPr>
-          <w:lang w:val="da-DK"/>
-        </w:rPr>
-        <w:lastRenderedPageBreak/>
-        <w:t>lagerplads til rådighed via deres GoogleCode</w:t>
+        <w:t xml:space="preserve"> Goolge tilbyder at stille lagerplads til rådighed via deres GoogleCode</w:t>
       </w:r>
       <w:r>
         <w:rPr>
           <w:rStyle w:val="Fodnotehenvisning"/>
           <w:lang w:val="da-DK"/>
         </w:rPr>
-        <w:footnoteReference w:id="5"/>
+        <w:footnoteReference w:id="6"/>
       </w:r>
       <w:r>
         <w:rPr>
@@ -2654,7 +2681,7 @@
           <w:rStyle w:val="Fodnotehenvisning"/>
           <w:lang w:val="da-DK"/>
         </w:rPr>
-        <w:footnoteReference w:id="6"/>
+        <w:footnoteReference w:id="7"/>
       </w:r>
       <w:r>
         <w:rPr>
@@ -2702,7 +2729,7 @@
           <w:rStyle w:val="Fodnotehenvisning"/>
           <w:lang w:val="da-DK"/>
         </w:rPr>
-        <w:footnoteReference w:id="7"/>
+        <w:footnoteReference w:id="8"/>
       </w:r>
       <w:r>
         <w:rPr>
@@ -2746,7 +2773,7 @@
       </w:pPr>
       <w:bookmarkStart w:id="23" w:name="_Toc229650072"/>
       <w:bookmarkStart w:id="24" w:name="_Toc230252507"/>
-      <w:bookmarkStart w:id="25" w:name="_Toc261525275"/>
+      <w:bookmarkStart w:id="25" w:name="_Toc261526690"/>
       <w:r>
         <w:rPr>
           <w:lang w:val="da-DK"/>
@@ -3631,12 +3658,11 @@
       </w:pPr>
       <w:bookmarkStart w:id="26" w:name="_Toc229650073"/>
       <w:bookmarkStart w:id="27" w:name="_Toc230252508"/>
-      <w:bookmarkStart w:id="28" w:name="_Toc261525276"/>
-      <w:r>
-        <w:rPr>
-          <w:lang w:val="da-DK"/>
-        </w:rPr>
-        <w:lastRenderedPageBreak/>
+      <w:bookmarkStart w:id="28" w:name="_Toc261526691"/>
+      <w:r>
+        <w:rPr>
+          <w:lang w:val="da-DK"/>
+        </w:rPr>
         <w:t>K</w:t>
       </w:r>
       <w:r>
@@ -3701,7 +3727,7 @@
       </w:pPr>
       <w:bookmarkStart w:id="29" w:name="_Toc229650074"/>
       <w:bookmarkStart w:id="30" w:name="_Toc230252509"/>
-      <w:bookmarkStart w:id="31" w:name="_Toc261525277"/>
+      <w:bookmarkStart w:id="31" w:name="_Toc261526692"/>
       <w:r>
         <w:rPr>
           <w:lang w:val="da-DK"/>
@@ -3737,7 +3763,7 @@
           <w:lang w:val="da-DK"/>
         </w:rPr>
       </w:pPr>
-      <w:bookmarkStart w:id="32" w:name="_Toc261525278"/>
+      <w:bookmarkStart w:id="32" w:name="_Toc261526693"/>
       <w:r>
         <w:rPr>
           <w:lang w:val="da-DK"/>
@@ -16844,7 +16870,7 @@
       <w:bookmarkStart w:id="33" w:name="_Indhold_på_vedlagte"/>
       <w:bookmarkStart w:id="34" w:name="_Toc229650080"/>
       <w:bookmarkStart w:id="35" w:name="_Toc230252515"/>
-      <w:bookmarkStart w:id="36" w:name="_Toc261525279"/>
+      <w:bookmarkStart w:id="36" w:name="_Toc261526694"/>
       <w:bookmarkEnd w:id="33"/>
       <w:r>
         <w:rPr>
@@ -17075,7 +17101,7 @@
             <w:rPr>
               <w:noProof/>
             </w:rPr>
-            <w:t>8</w:t>
+            <w:t>6</w:t>
           </w:r>
         </w:fldSimple>
       </w:p>
@@ -17292,7 +17318,7 @@
         <w:rPr>
           <w:lang w:val="da-DK"/>
         </w:rPr>
-        <w:t xml:space="preserve"> SubVersion, se </w:t>
+        <w:t xml:space="preserve"> Maven2, se </w:t>
       </w:r>
       <w:hyperlink r:id="rId3" w:history="1">
         <w:r>
@@ -17300,12 +17326,36 @@
             <w:rStyle w:val="Hyperlink"/>
             <w:lang w:val="da-DK"/>
           </w:rPr>
+          <w:t>maven.apache.org/</w:t>
+        </w:r>
+      </w:hyperlink>
+    </w:p>
+  </w:footnote>
+  <w:footnote w:id="5">
+    <w:p>
+      <w:pPr>
+        <w:pStyle w:val="Fodnotetekst"/>
+      </w:pPr>
+      <w:r>
+        <w:rPr>
+          <w:rStyle w:val="Fodnotehenvisning"/>
+        </w:rPr>
+        <w:footnoteRef/>
+      </w:r>
+      <w:r>
+        <w:t xml:space="preserve"> SubVersion, se </w:t>
+      </w:r>
+      <w:hyperlink r:id="rId4" w:history="1">
+        <w:r>
+          <w:rPr>
+            <w:rStyle w:val="Hyperlink"/>
+          </w:rPr>
           <w:t>subversion.tigris.org</w:t>
         </w:r>
       </w:hyperlink>
     </w:p>
   </w:footnote>
-  <w:footnote w:id="5">
+  <w:footnote w:id="6">
     <w:p>
       <w:pPr>
         <w:pStyle w:val="Fodnotetekst"/>
@@ -17331,7 +17381,7 @@
         </w:rPr>
         <w:t xml:space="preserve">GoogleCode, se </w:t>
       </w:r>
-      <w:hyperlink r:id="rId4" w:history="1">
+      <w:hyperlink r:id="rId5" w:history="1">
         <w:r>
           <w:rPr>
             <w:rStyle w:val="Hyperlink"/>
@@ -17342,7 +17392,7 @@
       </w:hyperlink>
     </w:p>
   </w:footnote>
-  <w:footnote w:id="6">
+  <w:footnote w:id="7">
     <w:p>
       <w:pPr>
         <w:pStyle w:val="Fodnotetekst"/>
@@ -17356,7 +17406,7 @@
       <w:r>
         <w:t xml:space="preserve"> Open source, se </w:t>
       </w:r>
-      <w:hyperlink r:id="rId5" w:history="1">
+      <w:hyperlink r:id="rId6" w:history="1">
         <w:r>
           <w:rPr>
             <w:rStyle w:val="Hyperlink"/>
@@ -17366,7 +17416,7 @@
       </w:hyperlink>
     </w:p>
   </w:footnote>
-  <w:footnote w:id="7">
+  <w:footnote w:id="8">
     <w:p>
       <w:pPr>
         <w:pStyle w:val="Fodnotetekst"/>
@@ -17386,7 +17436,7 @@
         </w:rPr>
         <w:t xml:space="preserve"> Dia, se </w:t>
       </w:r>
-      <w:hyperlink r:id="rId6" w:history="1">
+      <w:hyperlink r:id="rId7" w:history="1">
         <w:r>
           <w:rPr>
             <w:rStyle w:val="Hyperlink"/>
@@ -21866,7 +21916,7 @@
 </file>
 
 <file path=customXml/itemProps1.xml><?xml version="1.0" encoding="utf-8"?>
-<ds:datastoreItem xmlns:ds="http://schemas.openxmlformats.org/officeDocument/2006/customXml" ds:itemID="{91285621-1F0B-45B6-B785-BDD587870D5D}">
+<ds:datastoreItem xmlns:ds="http://schemas.openxmlformats.org/officeDocument/2006/customXml" ds:itemID="{E4AA2D4D-88B8-4031-8BB1-631416AA205B}">
   <ds:schemaRefs>
     <ds:schemaRef ds:uri="http://schemas.openxmlformats.org/officeDocument/2006/bibliography"/>
   </ds:schemaRefs>

</xml_diff>

<commit_message>
Added domain uml diagram
</commit_message>
<xml_diff>
--- a/doc/OSPI.docx
+++ b/doc/OSPI.docx
@@ -1225,15 +1225,7 @@
                 <w:noProof/>
                 <w:lang w:val="da-DK"/>
               </w:rPr>
-              <w:t>Kod</w:t>
-            </w:r>
-            <w:r>
-              <w:rPr>
-                <w:rStyle w:val="Hyperlink"/>
-                <w:noProof/>
-                <w:lang w:val="da-DK"/>
-              </w:rPr>
-              <w:t>e</w:t>
+              <w:t>Kode</w:t>
             </w:r>
             <w:r>
               <w:rPr>
@@ -1871,51 +1863,6 @@
         <w:rPr>
           <w:lang w:val="da-DK"/>
         </w:rPr>
-        <w:lastRenderedPageBreak/>
-        <w:t xml:space="preserve">Strenge og dato/tid formater er </w:t>
-      </w:r>
-      <w:r>
-        <w:rPr>
-          <w:lang w:val="da-DK"/>
-        </w:rPr>
-        <w:t>skrevet direkte i koden, så hvis programmet skal benyttes på andre sprog en</w:t>
-      </w:r>
-      <w:r>
-        <w:rPr>
-          <w:lang w:val="da-DK"/>
-        </w:rPr>
-        <w:t>d</w:t>
-      </w:r>
-      <w:r>
-        <w:rPr>
-          <w:lang w:val="da-DK"/>
-        </w:rPr>
-        <w:t xml:space="preserve"> dansk, skal alle strenge og dato/tid formater m.m.,</w:t>
-      </w:r>
-      <w:r>
-        <w:rPr>
-          <w:lang w:val="da-DK"/>
-        </w:rPr>
-        <w:t xml:space="preserve"> </w:t>
-      </w:r>
-      <w:r>
-        <w:rPr>
-          <w:lang w:val="da-DK"/>
-        </w:rPr>
-        <w:t>flyttes ud i nogle ressource filer.</w:t>
-      </w:r>
-    </w:p>
-    <w:p>
-      <w:pPr>
-        <w:pStyle w:val="Brdtekst"/>
-        <w:rPr>
-          <w:lang w:val="da-DK"/>
-        </w:rPr>
-      </w:pPr>
-      <w:r>
-        <w:rPr>
-          <w:lang w:val="da-DK"/>
-        </w:rPr>
         <w:t>Løsningen er heller ikke dækket ind med hensyn til unit test</w:t>
       </w:r>
       <w:r>
@@ -1937,12 +1884,6 @@
           <w:lang w:val="da-DK"/>
         </w:rPr>
       </w:pPr>
-      <w:r>
-        <w:rPr>
-          <w:lang w:val="da-DK"/>
-        </w:rPr>
-        <w:br w:type="page"/>
-      </w:r>
     </w:p>
     <w:p>
       <w:pPr>
@@ -1960,7 +1901,6 @@
         <w:rPr>
           <w:lang w:val="da-DK"/>
         </w:rPr>
-        <w:lastRenderedPageBreak/>
         <w:t>Lidt om</w:t>
       </w:r>
       <w:r>
@@ -2071,24 +2011,29 @@
         <w:rPr>
           <w:lang w:val="da-DK"/>
         </w:rPr>
-        <w:t>Startende med et designklassediagram.</w:t>
-      </w:r>
-    </w:p>
-    <w:p>
-      <w:pPr>
-        <w:ind w:left="360"/>
-        <w:rPr>
-          <w:lang w:val="da-DK"/>
-        </w:rPr>
-      </w:pPr>
-    </w:p>
-    <w:p>
-      <w:pPr>
-        <w:ind w:left="360"/>
-        <w:rPr>
-          <w:lang w:val="da-DK"/>
-        </w:rPr>
-      </w:pPr>
+        <w:t xml:space="preserve">Startende med et </w:t>
+      </w:r>
+      <w:r>
+        <w:rPr>
+          <w:lang w:val="da-DK"/>
+        </w:rPr>
+        <w:t xml:space="preserve">pakke diagram efterfulgt af et </w:t>
+      </w:r>
+      <w:r>
+        <w:rPr>
+          <w:lang w:val="da-DK"/>
+        </w:rPr>
+        <w:t>designklassediagram.</w:t>
+      </w:r>
+    </w:p>
+    <w:p>
+      <w:pPr>
+        <w:rPr>
+          <w:lang w:val="da-DK"/>
+        </w:rPr>
+      </w:pPr>
+      <w:bookmarkStart w:id="14" w:name="_Designklasse_diagram"/>
+      <w:bookmarkEnd w:id="14"/>
     </w:p>
     <w:p>
       <w:pPr>
@@ -2101,76 +2046,30 @@
           <w:lang w:val="da-DK"/>
         </w:rPr>
       </w:pPr>
-      <w:bookmarkStart w:id="14" w:name="_Designklasse_diagram"/>
-      <w:bookmarkStart w:id="15" w:name="_Toc229650070"/>
-      <w:bookmarkStart w:id="16" w:name="_Toc230252504"/>
-      <w:bookmarkStart w:id="17" w:name="_Toc261526687"/>
-      <w:bookmarkEnd w:id="14"/>
-      <w:r>
-        <w:rPr>
-          <w:lang w:val="da-DK"/>
-        </w:rPr>
-        <w:t>D</w:t>
-      </w:r>
-      <w:r>
-        <w:rPr>
-          <w:lang w:val="da-DK"/>
-        </w:rPr>
-        <w:t>esignklassediagram</w:t>
+      <w:bookmarkStart w:id="15" w:name="_Toc229650071"/>
+      <w:bookmarkStart w:id="16" w:name="_Toc230252505"/>
+      <w:bookmarkStart w:id="17" w:name="_Toc261526688"/>
+      <w:r>
+        <w:rPr>
+          <w:lang w:val="da-DK"/>
+        </w:rPr>
+        <w:t>I</w:t>
+      </w:r>
+      <w:r>
+        <w:rPr>
+          <w:lang w:val="da-DK"/>
+        </w:rPr>
+        <w:t>ndeling af kode i</w:t>
+      </w:r>
+      <w:r>
+        <w:rPr>
+          <w:lang w:val="da-DK"/>
+        </w:rPr>
+        <w:t xml:space="preserve"> lag</w:t>
       </w:r>
       <w:bookmarkEnd w:id="15"/>
       <w:bookmarkEnd w:id="16"/>
       <w:bookmarkEnd w:id="17"/>
-    </w:p>
-    <w:p>
-      <w:pPr>
-        <w:pStyle w:val="Brdtekst"/>
-        <w:keepNext/>
-        <w:jc w:val="center"/>
-      </w:pPr>
-    </w:p>
-    <w:p>
-      <w:pPr>
-        <w:rPr>
-          <w:lang w:val="da-DK"/>
-        </w:rPr>
-      </w:pPr>
-    </w:p>
-    <w:p>
-      <w:pPr>
-        <w:pStyle w:val="Overskrift2"/>
-        <w:numPr>
-          <w:ilvl w:val="1"/>
-          <w:numId w:val="16"/>
-        </w:numPr>
-        <w:rPr>
-          <w:lang w:val="da-DK"/>
-        </w:rPr>
-      </w:pPr>
-      <w:bookmarkStart w:id="18" w:name="_Toc229650071"/>
-      <w:bookmarkStart w:id="19" w:name="_Toc230252505"/>
-      <w:bookmarkStart w:id="20" w:name="_Toc261526688"/>
-      <w:r>
-        <w:rPr>
-          <w:lang w:val="da-DK"/>
-        </w:rPr>
-        <w:t>I</w:t>
-      </w:r>
-      <w:r>
-        <w:rPr>
-          <w:lang w:val="da-DK"/>
-        </w:rPr>
-        <w:t>ndeling af kode i</w:t>
-      </w:r>
-      <w:r>
-        <w:rPr>
-          <w:lang w:val="da-DK"/>
-        </w:rPr>
-        <w:t xml:space="preserve"> lag</w:t>
-      </w:r>
-      <w:bookmarkEnd w:id="18"/>
-      <w:bookmarkEnd w:id="19"/>
-      <w:bookmarkEnd w:id="20"/>
     </w:p>
     <w:p>
       <w:pPr>
@@ -2344,8 +2243,8 @@
         <w:tblLook w:val="04A0"/>
       </w:tblPr>
       <w:tblGrid>
-        <w:gridCol w:w="3479"/>
-        <w:gridCol w:w="4510"/>
+        <w:gridCol w:w="3715"/>
+        <w:gridCol w:w="4274"/>
       </w:tblGrid>
       <w:tr>
         <w:tc>
@@ -2438,10 +2337,10 @@
           </w:tcPr>
           <w:p>
             <w:r>
-              <w:t>dk.jsh.cleaningrobotsimulator.ui.s</w:t>
+              <w:t>dk.jsh.cleaningrobotsimulator.</w:t>
             </w:r>
             <w:r>
-              <w:t>wing</w:t>
+              <w:t>concurrent</w:t>
             </w:r>
           </w:p>
         </w:tc>
@@ -2490,6 +2389,160 @@
           <w:lang w:val="da-DK"/>
         </w:rPr>
       </w:pPr>
+      <w:r>
+        <w:rPr>
+          <w:lang w:val="da-DK"/>
+        </w:rPr>
+        <w:tab/>
+        <w:t>Koden til håndtering af brugerfladen, beskrives ikke yderligere da det ikke er specielt relevant for opgaven. Det følgende er en klassediagram over de klasser som er i concurrent.</w:t>
+      </w:r>
+    </w:p>
+    <w:p>
+      <w:pPr>
+        <w:rPr>
+          <w:lang w:val="da-DK"/>
+        </w:rPr>
+      </w:pPr>
+      <w:r>
+        <w:rPr>
+          <w:lang w:val="da-DK"/>
+        </w:rPr>
+        <w:br w:type="page"/>
+      </w:r>
+    </w:p>
+    <w:p>
+      <w:pPr>
+        <w:rPr>
+          <w:lang w:val="da-DK"/>
+        </w:rPr>
+      </w:pPr>
+    </w:p>
+    <w:p>
+      <w:pPr>
+        <w:pStyle w:val="Overskrift2"/>
+        <w:numPr>
+          <w:ilvl w:val="1"/>
+          <w:numId w:val="16"/>
+        </w:numPr>
+        <w:rPr>
+          <w:lang w:val="da-DK"/>
+        </w:rPr>
+      </w:pPr>
+      <w:bookmarkStart w:id="18" w:name="_Toc229650070"/>
+      <w:bookmarkStart w:id="19" w:name="_Toc230252504"/>
+      <w:bookmarkStart w:id="20" w:name="_Toc261526687"/>
+      <w:r>
+        <w:rPr>
+          <w:lang w:val="da-DK"/>
+        </w:rPr>
+        <w:t>Design</w:t>
+      </w:r>
+      <w:r>
+        <w:rPr>
+          <w:lang w:val="da-DK"/>
+        </w:rPr>
+        <w:t xml:space="preserve"> </w:t>
+      </w:r>
+      <w:r>
+        <w:rPr>
+          <w:lang w:val="da-DK"/>
+        </w:rPr>
+        <w:t>klassediagram</w:t>
+      </w:r>
+      <w:bookmarkEnd w:id="18"/>
+      <w:bookmarkEnd w:id="19"/>
+      <w:bookmarkEnd w:id="20"/>
+    </w:p>
+    <w:p>
+      <w:pPr>
+        <w:pStyle w:val="Brdtekst"/>
+        <w:rPr>
+          <w:lang w:val="da-DK"/>
+        </w:rPr>
+      </w:pPr>
+    </w:p>
+    <w:p>
+      <w:pPr>
+        <w:keepNext/>
+        <w:jc w:val="center"/>
+      </w:pPr>
+      <w:r>
+        <w:rPr>
+          <w:noProof/>
+          <w:lang w:val="da-DK" w:eastAsia="da-DK" w:bidi="ar-SA"/>
+        </w:rPr>
+        <w:drawing>
+          <wp:inline distT="0" distB="0" distL="0" distR="0">
+            <wp:extent cx="5274945" cy="2676525"/>
+            <wp:effectExtent l="19050" t="0" r="1905" b="0"/>
+            <wp:docPr id="3" name="domain.jpeg" descr="C:\GoogleCode\cleaning-robot-simulator\doc\Design\domain.jpeg"/>
+            <wp:cNvGraphicFramePr>
+              <a:graphicFrameLocks xmlns:a="http://schemas.openxmlformats.org/drawingml/2006/main" noChangeAspect="1"/>
+            </wp:cNvGraphicFramePr>
+            <a:graphic xmlns:a="http://schemas.openxmlformats.org/drawingml/2006/main">
+              <a:graphicData uri="http://schemas.openxmlformats.org/drawingml/2006/picture">
+                <pic:pic xmlns:pic="http://schemas.openxmlformats.org/drawingml/2006/picture">
+                  <pic:nvPicPr>
+                    <pic:cNvPr id="0" name="domain.jpeg"/>
+                    <pic:cNvPicPr/>
+                  </pic:nvPicPr>
+                  <pic:blipFill>
+                    <a:blip r:link="rId10" cstate="print"/>
+                    <a:stretch>
+                      <a:fillRect/>
+                    </a:stretch>
+                  </pic:blipFill>
+                  <pic:spPr>
+                    <a:xfrm>
+                      <a:off x="0" y="0"/>
+                      <a:ext cx="5274945" cy="2676525"/>
+                    </a:xfrm>
+                    <a:prstGeom prst="rect">
+                      <a:avLst/>
+                    </a:prstGeom>
+                  </pic:spPr>
+                </pic:pic>
+              </a:graphicData>
+            </a:graphic>
+          </wp:inline>
+        </w:drawing>
+      </w:r>
+    </w:p>
+    <w:p>
+      <w:pPr>
+        <w:pStyle w:val="Billedtekst"/>
+        <w:rPr>
+          <w:lang w:val="da-DK"/>
+        </w:rPr>
+      </w:pPr>
+      <w:r>
+        <w:t xml:space="preserve">Figur </w:t>
+      </w:r>
+      <w:fldSimple w:instr=" SEQ Figur \* ARABIC ">
+        <w:r>
+          <w:rPr>
+            <w:noProof/>
+          </w:rPr>
+          <w:t>2</w:t>
+        </w:r>
+      </w:fldSimple>
+      <w:r>
+        <w:t xml:space="preserve"> - Design klassediagram</w:t>
+      </w:r>
+    </w:p>
+    <w:p>
+      <w:pPr>
+        <w:rPr>
+          <w:lang w:val="da-DK"/>
+        </w:rPr>
+      </w:pPr>
+      <w:r>
+        <w:rPr>
+          <w:lang w:val="da-DK"/>
+        </w:rPr>
+        <w:tab/>
+        <w:t>TODO kommentar til diagram</w:t>
+      </w:r>
     </w:p>
     <w:p>
       <w:pPr>
@@ -2641,7 +2694,6 @@
         <w:rPr>
           <w:lang w:val="da-DK"/>
         </w:rPr>
-        <w:lastRenderedPageBreak/>
         <w:t>SubVersion</w:t>
       </w:r>
       <w:r>
@@ -2689,7 +2741,7 @@
         </w:rPr>
         <w:t xml:space="preserve">”. Hele dette projekt, inkl. denne tekst kan også findes under GoogleCode, se </w:t>
       </w:r>
-      <w:hyperlink r:id="rId10" w:history="1">
+      <w:hyperlink r:id="rId11" w:history="1">
         <w:r>
           <w:rPr>
             <w:rStyle w:val="Hyperlink"/>
@@ -2778,6 +2830,7 @@
         <w:rPr>
           <w:lang w:val="da-DK"/>
         </w:rPr>
+        <w:lastRenderedPageBreak/>
         <w:t>Brugervejledning</w:t>
       </w:r>
       <w:bookmarkEnd w:id="23"/>
@@ -2973,7 +3026,7 @@
                     </pic:cNvPicPr>
                   </pic:nvPicPr>
                   <pic:blipFill>
-                    <a:blip r:embed="rId11" cstate="print"/>
+                    <a:blip r:embed="rId12" cstate="print"/>
                     <a:srcRect/>
                     <a:stretch>
                       <a:fillRect/>
@@ -3045,7 +3098,7 @@
           <w:noProof/>
           <w:lang w:val="da-DK"/>
         </w:rPr>
-        <w:t>2</w:t>
+        <w:t>3</w:t>
       </w:r>
       <w:r>
         <w:fldChar w:fldCharType="end"/>
@@ -3144,7 +3197,7 @@
                           </pic:cNvPicPr>
                         </pic:nvPicPr>
                         <pic:blipFill>
-                          <a:blip r:embed="rId12" cstate="print"/>
+                          <a:blip r:embed="rId13" cstate="print"/>
                           <a:srcRect/>
                           <a:stretch>
                             <a:fillRect/>
@@ -3195,7 +3248,7 @@
                           </pic:cNvPicPr>
                         </pic:nvPicPr>
                         <pic:blipFill>
-                          <a:blip r:embed="rId13" cstate="print"/>
+                          <a:blip r:embed="rId14" cstate="print"/>
                           <a:srcRect/>
                           <a:stretch>
                             <a:fillRect/>
@@ -3246,7 +3299,7 @@
                           </pic:cNvPicPr>
                         </pic:nvPicPr>
                         <pic:blipFill>
-                          <a:blip r:embed="rId14" cstate="print"/>
+                          <a:blip r:embed="rId15" cstate="print"/>
                           <a:srcRect/>
                           <a:stretch>
                             <a:fillRect/>
@@ -3309,7 +3362,7 @@
                           </pic:cNvPicPr>
                         </pic:nvPicPr>
                         <pic:blipFill>
-                          <a:blip r:embed="rId15" cstate="print"/>
+                          <a:blip r:embed="rId16" cstate="print"/>
                           <a:srcRect/>
                           <a:stretch>
                             <a:fillRect/>
@@ -3390,7 +3443,7 @@
                           </pic:cNvPicPr>
                         </pic:nvPicPr>
                         <pic:blipFill>
-                          <a:blip r:embed="rId16" cstate="print"/>
+                          <a:blip r:embed="rId17" cstate="print"/>
                           <a:srcRect/>
                           <a:stretch>
                             <a:fillRect/>
@@ -3444,7 +3497,7 @@
                           </pic:cNvPicPr>
                         </pic:nvPicPr>
                         <pic:blipFill>
-                          <a:blip r:embed="rId17" cstate="print"/>
+                          <a:blip r:embed="rId18" cstate="print"/>
                           <a:srcRect/>
                           <a:stretch>
                             <a:fillRect/>
@@ -3528,7 +3581,7 @@
                           </pic:cNvPicPr>
                         </pic:nvPicPr>
                         <pic:blipFill>
-                          <a:blip r:embed="rId18" cstate="print"/>
+                          <a:blip r:embed="rId19" cstate="print"/>
                           <a:srcRect/>
                           <a:stretch>
                             <a:fillRect/>
@@ -3591,7 +3644,7 @@
                           </pic:cNvPicPr>
                         </pic:nvPicPr>
                         <pic:blipFill>
-                          <a:blip r:embed="rId19" cstate="print"/>
+                          <a:blip r:embed="rId20" cstate="print"/>
                           <a:srcRect/>
                           <a:stretch>
                             <a:fillRect/>
@@ -17028,12 +17081,12 @@
       </w:r>
     </w:p>
     <w:sectPr>
-      <w:headerReference w:type="even" r:id="rId20"/>
-      <w:headerReference w:type="default" r:id="rId21"/>
-      <w:footerReference w:type="even" r:id="rId22"/>
-      <w:footerReference w:type="default" r:id="rId23"/>
-      <w:headerReference w:type="first" r:id="rId24"/>
-      <w:footerReference w:type="first" r:id="rId25"/>
+      <w:headerReference w:type="even" r:id="rId21"/>
+      <w:headerReference w:type="default" r:id="rId22"/>
+      <w:footerReference w:type="even" r:id="rId23"/>
+      <w:footerReference w:type="default" r:id="rId24"/>
+      <w:headerReference w:type="first" r:id="rId25"/>
+      <w:footerReference w:type="first" r:id="rId26"/>
       <w:type w:val="continuous"/>
       <w:pgSz w:w="11907" w:h="16839"/>
       <w:pgMar w:top="1440" w:right="1800" w:bottom="1440" w:left="1800" w:header="720" w:footer="965" w:gutter="0"/>
@@ -17101,7 +17154,7 @@
             <w:rPr>
               <w:noProof/>
             </w:rPr>
-            <w:t>6</w:t>
+            <w:t>4</w:t>
           </w:r>
         </w:fldSimple>
       </w:p>
@@ -17136,7 +17189,7 @@
             <w:rPr>
               <w:noProof/>
             </w:rPr>
-            <w:t>7</w:t>
+            <w:t>5</w:t>
           </w:r>
         </w:fldSimple>
       </w:p>
@@ -17335,6 +17388,9 @@
     <w:p>
       <w:pPr>
         <w:pStyle w:val="Fodnotetekst"/>
+        <w:rPr>
+          <w:lang w:val="da-DK"/>
+        </w:rPr>
       </w:pPr>
       <w:r>
         <w:rPr>
@@ -17343,12 +17399,16 @@
         <w:footnoteRef/>
       </w:r>
       <w:r>
+        <w:rPr>
+          <w:lang w:val="da-DK"/>
+        </w:rPr>
         <w:t xml:space="preserve"> SubVersion, se </w:t>
       </w:r>
       <w:hyperlink r:id="rId4" w:history="1">
         <w:r>
           <w:rPr>
             <w:rStyle w:val="Hyperlink"/>
+            <w:lang w:val="da-DK"/>
           </w:rPr>
           <w:t>subversion.tigris.org</w:t>
         </w:r>
@@ -17517,6 +17577,92 @@
     </w:lvl>
   </w:abstractNum>
   <w:abstractNum w:abstractNumId="2">
+    <w:nsid w:val="02714647"/>
+    <w:multiLevelType w:val="multilevel"/>
+    <w:tmpl w:val="0406001F"/>
+    <w:lvl w:ilvl="0">
+      <w:start w:val="1"/>
+      <w:numFmt w:val="decimal"/>
+      <w:lvlText w:val="%1."/>
+      <w:lvlJc w:val="left"/>
+      <w:pPr>
+        <w:ind w:left="360" w:hanging="360"/>
+      </w:pPr>
+    </w:lvl>
+    <w:lvl w:ilvl="1">
+      <w:start w:val="1"/>
+      <w:numFmt w:val="decimal"/>
+      <w:lvlText w:val="%1.%2."/>
+      <w:lvlJc w:val="left"/>
+      <w:pPr>
+        <w:ind w:left="792" w:hanging="432"/>
+      </w:pPr>
+    </w:lvl>
+    <w:lvl w:ilvl="2">
+      <w:start w:val="1"/>
+      <w:numFmt w:val="decimal"/>
+      <w:lvlText w:val="%1.%2.%3."/>
+      <w:lvlJc w:val="left"/>
+      <w:pPr>
+        <w:ind w:left="1224" w:hanging="504"/>
+      </w:pPr>
+    </w:lvl>
+    <w:lvl w:ilvl="3">
+      <w:start w:val="1"/>
+      <w:numFmt w:val="decimal"/>
+      <w:lvlText w:val="%1.%2.%3.%4."/>
+      <w:lvlJc w:val="left"/>
+      <w:pPr>
+        <w:ind w:left="1728" w:hanging="648"/>
+      </w:pPr>
+    </w:lvl>
+    <w:lvl w:ilvl="4">
+      <w:start w:val="1"/>
+      <w:numFmt w:val="decimal"/>
+      <w:lvlText w:val="%1.%2.%3.%4.%5."/>
+      <w:lvlJc w:val="left"/>
+      <w:pPr>
+        <w:ind w:left="2232" w:hanging="792"/>
+      </w:pPr>
+    </w:lvl>
+    <w:lvl w:ilvl="5">
+      <w:start w:val="1"/>
+      <w:numFmt w:val="decimal"/>
+      <w:lvlText w:val="%1.%2.%3.%4.%5.%6."/>
+      <w:lvlJc w:val="left"/>
+      <w:pPr>
+        <w:ind w:left="2736" w:hanging="936"/>
+      </w:pPr>
+    </w:lvl>
+    <w:lvl w:ilvl="6">
+      <w:start w:val="1"/>
+      <w:numFmt w:val="decimal"/>
+      <w:lvlText w:val="%1.%2.%3.%4.%5.%6.%7."/>
+      <w:lvlJc w:val="left"/>
+      <w:pPr>
+        <w:ind w:left="3240" w:hanging="1080"/>
+      </w:pPr>
+    </w:lvl>
+    <w:lvl w:ilvl="7">
+      <w:start w:val="1"/>
+      <w:numFmt w:val="decimal"/>
+      <w:lvlText w:val="%1.%2.%3.%4.%5.%6.%7.%8."/>
+      <w:lvlJc w:val="left"/>
+      <w:pPr>
+        <w:ind w:left="3744" w:hanging="1224"/>
+      </w:pPr>
+    </w:lvl>
+    <w:lvl w:ilvl="8">
+      <w:start w:val="1"/>
+      <w:numFmt w:val="decimal"/>
+      <w:lvlText w:val="%1.%2.%3.%4.%5.%6.%7.%8.%9."/>
+      <w:lvlJc w:val="left"/>
+      <w:pPr>
+        <w:ind w:left="4320" w:hanging="1440"/>
+      </w:pPr>
+    </w:lvl>
+  </w:abstractNum>
+  <w:abstractNum w:abstractNumId="3">
     <w:nsid w:val="120A4051"/>
     <w:multiLevelType w:val="hybridMultilevel"/>
     <w:tmpl w:val="51EC2800"/>
@@ -17629,7 +17775,7 @@
       </w:rPr>
     </w:lvl>
   </w:abstractNum>
-  <w:abstractNum w:abstractNumId="3">
+  <w:abstractNum w:abstractNumId="4">
     <w:nsid w:val="12B15346"/>
     <w:multiLevelType w:val="multilevel"/>
     <w:tmpl w:val="0406001F"/>
@@ -17715,7 +17861,7 @@
       </w:pPr>
     </w:lvl>
   </w:abstractNum>
-  <w:abstractNum w:abstractNumId="4">
+  <w:abstractNum w:abstractNumId="5">
     <w:nsid w:val="19AD3C0C"/>
     <w:multiLevelType w:val="hybridMultilevel"/>
     <w:tmpl w:val="C4B62FE0"/>
@@ -17828,7 +17974,7 @@
       </w:rPr>
     </w:lvl>
   </w:abstractNum>
-  <w:abstractNum w:abstractNumId="5">
+  <w:abstractNum w:abstractNumId="6">
     <w:nsid w:val="1DF73A5E"/>
     <w:multiLevelType w:val="multilevel"/>
     <w:tmpl w:val="B316C822"/>
@@ -17977,7 +18123,7 @@
       </w:rPr>
     </w:lvl>
   </w:abstractNum>
-  <w:abstractNum w:abstractNumId="6">
+  <w:abstractNum w:abstractNumId="7">
     <w:nsid w:val="1ED17DB0"/>
     <w:multiLevelType w:val="multilevel"/>
     <w:tmpl w:val="0406001F"/>
@@ -18063,7 +18209,7 @@
       </w:pPr>
     </w:lvl>
   </w:abstractNum>
-  <w:abstractNum w:abstractNumId="7">
+  <w:abstractNum w:abstractNumId="8">
     <w:nsid w:val="20092CAF"/>
     <w:multiLevelType w:val="hybridMultilevel"/>
     <w:tmpl w:val="E7205E76"/>
@@ -18182,7 +18328,7 @@
       </w:pPr>
     </w:lvl>
   </w:abstractNum>
-  <w:abstractNum w:abstractNumId="8">
+  <w:abstractNum w:abstractNumId="9">
     <w:nsid w:val="20981227"/>
     <w:multiLevelType w:val="hybridMultilevel"/>
     <w:tmpl w:val="397CAA28"/>
@@ -18268,7 +18414,7 @@
       </w:pPr>
     </w:lvl>
   </w:abstractNum>
-  <w:abstractNum w:abstractNumId="9">
+  <w:abstractNum w:abstractNumId="10">
     <w:nsid w:val="22EA2639"/>
     <w:multiLevelType w:val="hybridMultilevel"/>
     <w:tmpl w:val="052A76D4"/>
@@ -18381,7 +18527,7 @@
       </w:rPr>
     </w:lvl>
   </w:abstractNum>
-  <w:abstractNum w:abstractNumId="10">
+  <w:abstractNum w:abstractNumId="11">
     <w:nsid w:val="23E373CF"/>
     <w:multiLevelType w:val="hybridMultilevel"/>
     <w:tmpl w:val="21B0DFF2"/>
@@ -18467,7 +18613,7 @@
       </w:pPr>
     </w:lvl>
   </w:abstractNum>
-  <w:abstractNum w:abstractNumId="11">
+  <w:abstractNum w:abstractNumId="12">
     <w:nsid w:val="24EA60ED"/>
     <w:multiLevelType w:val="hybridMultilevel"/>
     <w:tmpl w:val="03F2C6B4"/>
@@ -18553,7 +18699,7 @@
       </w:pPr>
     </w:lvl>
   </w:abstractNum>
-  <w:abstractNum w:abstractNumId="12">
+  <w:abstractNum w:abstractNumId="13">
     <w:nsid w:val="2BB74D58"/>
     <w:multiLevelType w:val="multilevel"/>
     <w:tmpl w:val="D026FE3E"/>
@@ -18702,7 +18848,7 @@
       </w:rPr>
     </w:lvl>
   </w:abstractNum>
-  <w:abstractNum w:abstractNumId="13">
+  <w:abstractNum w:abstractNumId="14">
     <w:nsid w:val="399D7D6E"/>
     <w:multiLevelType w:val="multilevel"/>
     <w:tmpl w:val="9120F9CC"/>
@@ -18851,7 +18997,7 @@
       </w:rPr>
     </w:lvl>
   </w:abstractNum>
-  <w:abstractNum w:abstractNumId="14">
+  <w:abstractNum w:abstractNumId="15">
     <w:nsid w:val="3A6E5F5A"/>
     <w:multiLevelType w:val="multilevel"/>
     <w:tmpl w:val="0406001F"/>
@@ -18937,7 +19083,7 @@
       </w:pPr>
     </w:lvl>
   </w:abstractNum>
-  <w:abstractNum w:abstractNumId="15">
+  <w:abstractNum w:abstractNumId="16">
     <w:nsid w:val="440F31A3"/>
     <w:multiLevelType w:val="hybridMultilevel"/>
     <w:tmpl w:val="114847FE"/>
@@ -19050,7 +19196,7 @@
       </w:rPr>
     </w:lvl>
   </w:abstractNum>
-  <w:abstractNum w:abstractNumId="16">
+  <w:abstractNum w:abstractNumId="17">
     <w:nsid w:val="45260DB4"/>
     <w:multiLevelType w:val="hybridMultilevel"/>
     <w:tmpl w:val="D7A4506A"/>
@@ -19163,7 +19309,7 @@
       </w:rPr>
     </w:lvl>
   </w:abstractNum>
-  <w:abstractNum w:abstractNumId="17">
+  <w:abstractNum w:abstractNumId="18">
     <w:nsid w:val="48E712BC"/>
     <w:multiLevelType w:val="multilevel"/>
     <w:tmpl w:val="0406001F"/>
@@ -19249,7 +19395,7 @@
       </w:pPr>
     </w:lvl>
   </w:abstractNum>
-  <w:abstractNum w:abstractNumId="18">
+  <w:abstractNum w:abstractNumId="19">
     <w:nsid w:val="4F08266B"/>
     <w:multiLevelType w:val="hybridMultilevel"/>
     <w:tmpl w:val="F7DEB09E"/>
@@ -19335,7 +19481,7 @@
       </w:pPr>
     </w:lvl>
   </w:abstractNum>
-  <w:abstractNum w:abstractNumId="19">
+  <w:abstractNum w:abstractNumId="20">
     <w:nsid w:val="536054B9"/>
     <w:multiLevelType w:val="multilevel"/>
     <w:tmpl w:val="0406001F"/>
@@ -19421,7 +19567,7 @@
       </w:pPr>
     </w:lvl>
   </w:abstractNum>
-  <w:abstractNum w:abstractNumId="20">
+  <w:abstractNum w:abstractNumId="21">
     <w:nsid w:val="54D82533"/>
     <w:multiLevelType w:val="hybridMultilevel"/>
     <w:tmpl w:val="87507552"/>
@@ -19507,7 +19653,7 @@
       </w:pPr>
     </w:lvl>
   </w:abstractNum>
-  <w:abstractNum w:abstractNumId="21">
+  <w:abstractNum w:abstractNumId="22">
     <w:nsid w:val="5A3E5305"/>
     <w:multiLevelType w:val="multilevel"/>
     <w:tmpl w:val="0406001F"/>
@@ -19593,7 +19739,7 @@
       </w:pPr>
     </w:lvl>
   </w:abstractNum>
-  <w:abstractNum w:abstractNumId="22">
+  <w:abstractNum w:abstractNumId="23">
     <w:nsid w:val="5D751A6F"/>
     <w:multiLevelType w:val="multilevel"/>
     <w:tmpl w:val="7E2CE7C6"/>
@@ -19706,7 +19852,7 @@
       </w:pPr>
     </w:lvl>
   </w:abstractNum>
-  <w:abstractNum w:abstractNumId="23">
+  <w:abstractNum w:abstractNumId="24">
     <w:nsid w:val="62860201"/>
     <w:multiLevelType w:val="hybridMultilevel"/>
     <w:tmpl w:val="43BE1E9A"/>
@@ -19792,7 +19938,7 @@
       </w:pPr>
     </w:lvl>
   </w:abstractNum>
-  <w:abstractNum w:abstractNumId="24">
+  <w:abstractNum w:abstractNumId="25">
     <w:nsid w:val="66F51B2D"/>
     <w:multiLevelType w:val="hybridMultilevel"/>
     <w:tmpl w:val="A4F25380"/>
@@ -19905,7 +20051,7 @@
       </w:rPr>
     </w:lvl>
   </w:abstractNum>
-  <w:abstractNum w:abstractNumId="25">
+  <w:abstractNum w:abstractNumId="26">
     <w:nsid w:val="676A0987"/>
     <w:multiLevelType w:val="multilevel"/>
     <w:tmpl w:val="0406001F"/>
@@ -19991,7 +20137,7 @@
       </w:pPr>
     </w:lvl>
   </w:abstractNum>
-  <w:abstractNum w:abstractNumId="26">
+  <w:abstractNum w:abstractNumId="27">
     <w:nsid w:val="69C44BE1"/>
     <w:multiLevelType w:val="hybridMultilevel"/>
     <w:tmpl w:val="8DEE88CA"/>
@@ -20077,7 +20223,7 @@
       </w:pPr>
     </w:lvl>
   </w:abstractNum>
-  <w:abstractNum w:abstractNumId="27">
+  <w:abstractNum w:abstractNumId="28">
     <w:nsid w:val="75D079EF"/>
     <w:multiLevelType w:val="multilevel"/>
     <w:tmpl w:val="0406001F"/>
@@ -20163,7 +20309,7 @@
       </w:pPr>
     </w:lvl>
   </w:abstractNum>
-  <w:abstractNum w:abstractNumId="28">
+  <w:abstractNum w:abstractNumId="29">
     <w:nsid w:val="79B60211"/>
     <w:multiLevelType w:val="hybridMultilevel"/>
     <w:tmpl w:val="E9FC2D94"/>
@@ -20275,10 +20421,10 @@
     </w:lvlOverride>
   </w:num>
   <w:num w:numId="4">
-    <w:abstractNumId w:val="7"/>
+    <w:abstractNumId w:val="8"/>
   </w:num>
   <w:num w:numId="5">
-    <w:abstractNumId w:val="7"/>
+    <w:abstractNumId w:val="8"/>
     <w:lvlOverride w:ilvl="0">
       <w:startOverride w:val="1"/>
     </w:lvlOverride>
@@ -20308,7 +20454,7 @@
     </w:lvlOverride>
   </w:num>
   <w:num w:numId="6">
-    <w:abstractNumId w:val="7"/>
+    <w:abstractNumId w:val="8"/>
     <w:lvlOverride w:ilvl="0">
       <w:startOverride w:val="1"/>
     </w:lvlOverride>
@@ -20338,82 +20484,85 @@
     </w:lvlOverride>
   </w:num>
   <w:num w:numId="7">
+    <w:abstractNumId w:val="5"/>
+  </w:num>
+  <w:num w:numId="8">
+    <w:abstractNumId w:val="13"/>
+  </w:num>
+  <w:num w:numId="9">
+    <w:abstractNumId w:val="6"/>
+  </w:num>
+  <w:num w:numId="10">
+    <w:abstractNumId w:val="14"/>
+  </w:num>
+  <w:num w:numId="11">
+    <w:abstractNumId w:val="23"/>
+  </w:num>
+  <w:num w:numId="12">
+    <w:abstractNumId w:val="29"/>
+  </w:num>
+  <w:num w:numId="13">
+    <w:abstractNumId w:val="12"/>
+  </w:num>
+  <w:num w:numId="14">
+    <w:abstractNumId w:val="19"/>
+  </w:num>
+  <w:num w:numId="15">
+    <w:abstractNumId w:val="24"/>
+  </w:num>
+  <w:num w:numId="16">
+    <w:abstractNumId w:val="28"/>
+  </w:num>
+  <w:num w:numId="17">
+    <w:abstractNumId w:val="22"/>
+  </w:num>
+  <w:num w:numId="18">
+    <w:abstractNumId w:val="7"/>
+  </w:num>
+  <w:num w:numId="19">
+    <w:abstractNumId w:val="20"/>
+  </w:num>
+  <w:num w:numId="20">
+    <w:abstractNumId w:val="3"/>
+  </w:num>
+  <w:num w:numId="21">
+    <w:abstractNumId w:val="16"/>
+  </w:num>
+  <w:num w:numId="22">
+    <w:abstractNumId w:val="25"/>
+  </w:num>
+  <w:num w:numId="23">
+    <w:abstractNumId w:val="27"/>
+  </w:num>
+  <w:num w:numId="24">
+    <w:abstractNumId w:val="26"/>
+  </w:num>
+  <w:num w:numId="25">
+    <w:abstractNumId w:val="15"/>
+  </w:num>
+  <w:num w:numId="26">
+    <w:abstractNumId w:val="17"/>
+  </w:num>
+  <w:num w:numId="27">
+    <w:abstractNumId w:val="21"/>
+  </w:num>
+  <w:num w:numId="28">
+    <w:abstractNumId w:val="9"/>
+  </w:num>
+  <w:num w:numId="29">
+    <w:abstractNumId w:val="10"/>
+  </w:num>
+  <w:num w:numId="30">
+    <w:abstractNumId w:val="11"/>
+  </w:num>
+  <w:num w:numId="31">
     <w:abstractNumId w:val="4"/>
   </w:num>
-  <w:num w:numId="8">
-    <w:abstractNumId w:val="12"/>
-  </w:num>
-  <w:num w:numId="9">
-    <w:abstractNumId w:val="5"/>
-  </w:num>
-  <w:num w:numId="10">
-    <w:abstractNumId w:val="13"/>
-  </w:num>
-  <w:num w:numId="11">
-    <w:abstractNumId w:val="22"/>
-  </w:num>
-  <w:num w:numId="12">
-    <w:abstractNumId w:val="28"/>
-  </w:num>
-  <w:num w:numId="13">
-    <w:abstractNumId w:val="11"/>
-  </w:num>
-  <w:num w:numId="14">
+  <w:num w:numId="32">
     <w:abstractNumId w:val="18"/>
   </w:num>
-  <w:num w:numId="15">
-    <w:abstractNumId w:val="23"/>
-  </w:num>
-  <w:num w:numId="16">
-    <w:abstractNumId w:val="27"/>
-  </w:num>
-  <w:num w:numId="17">
-    <w:abstractNumId w:val="21"/>
-  </w:num>
-  <w:num w:numId="18">
-    <w:abstractNumId w:val="6"/>
-  </w:num>
-  <w:num w:numId="19">
-    <w:abstractNumId w:val="19"/>
-  </w:num>
-  <w:num w:numId="20">
+  <w:num w:numId="33">
     <w:abstractNumId w:val="2"/>
-  </w:num>
-  <w:num w:numId="21">
-    <w:abstractNumId w:val="15"/>
-  </w:num>
-  <w:num w:numId="22">
-    <w:abstractNumId w:val="24"/>
-  </w:num>
-  <w:num w:numId="23">
-    <w:abstractNumId w:val="26"/>
-  </w:num>
-  <w:num w:numId="24">
-    <w:abstractNumId w:val="25"/>
-  </w:num>
-  <w:num w:numId="25">
-    <w:abstractNumId w:val="14"/>
-  </w:num>
-  <w:num w:numId="26">
-    <w:abstractNumId w:val="16"/>
-  </w:num>
-  <w:num w:numId="27">
-    <w:abstractNumId w:val="20"/>
-  </w:num>
-  <w:num w:numId="28">
-    <w:abstractNumId w:val="8"/>
-  </w:num>
-  <w:num w:numId="29">
-    <w:abstractNumId w:val="9"/>
-  </w:num>
-  <w:num w:numId="30">
-    <w:abstractNumId w:val="10"/>
-  </w:num>
-  <w:num w:numId="31">
-    <w:abstractNumId w:val="3"/>
-  </w:num>
-  <w:num w:numId="32">
-    <w:abstractNumId w:val="17"/>
   </w:num>
 </w:numbering>
 </file>
@@ -21916,7 +22065,7 @@
 </file>
 
 <file path=customXml/itemProps1.xml><?xml version="1.0" encoding="utf-8"?>
-<ds:datastoreItem xmlns:ds="http://schemas.openxmlformats.org/officeDocument/2006/customXml" ds:itemID="{E4AA2D4D-88B8-4031-8BB1-631416AA205B}">
+<ds:datastoreItem xmlns:ds="http://schemas.openxmlformats.org/officeDocument/2006/customXml" ds:itemID="{E73D2469-8B24-44EF-9AA7-C083FDB979CE}">
   <ds:schemaRefs>
     <ds:schemaRef ds:uri="http://schemas.openxmlformats.org/officeDocument/2006/bibliography"/>
   </ds:schemaRefs>

</xml_diff>

<commit_message>
Errer handling user description added.
</commit_message>
<xml_diff>
--- a/doc/OSPI.docx
+++ b/doc/OSPI.docx
@@ -245,7 +245,7 @@
             </w:rPr>
             <w:fldChar w:fldCharType="separate"/>
           </w:r>
-          <w:hyperlink w:anchor="_Toc261707886" w:history="1">
+          <w:hyperlink w:anchor="_Toc261709844" w:history="1">
             <w:r>
               <w:rPr>
                 <w:rStyle w:val="Hyperlink"/>
@@ -289,7 +289,7 @@
                 <w:noProof/>
                 <w:webHidden/>
               </w:rPr>
-              <w:instrText xml:space="preserve"> PAGEREF _Toc261707886 \h </w:instrText>
+              <w:instrText xml:space="preserve"> PAGEREF _Toc261709844 \h </w:instrText>
             </w:r>
             <w:r>
               <w:rPr>
@@ -332,7 +332,7 @@
               <w:lang w:val="da-DK" w:eastAsia="da-DK" w:bidi="ar-SA"/>
             </w:rPr>
           </w:pPr>
-          <w:hyperlink w:anchor="_Toc261707887" w:history="1">
+          <w:hyperlink w:anchor="_Toc261709845" w:history="1">
             <w:r>
               <w:rPr>
                 <w:rStyle w:val="Hyperlink"/>
@@ -376,7 +376,7 @@
                 <w:noProof/>
                 <w:webHidden/>
               </w:rPr>
-              <w:instrText xml:space="preserve"> PAGEREF _Toc261707887 \h </w:instrText>
+              <w:instrText xml:space="preserve"> PAGEREF _Toc261709845 \h </w:instrText>
             </w:r>
             <w:r>
               <w:rPr>
@@ -419,7 +419,7 @@
               <w:lang w:val="da-DK" w:eastAsia="da-DK" w:bidi="ar-SA"/>
             </w:rPr>
           </w:pPr>
-          <w:hyperlink w:anchor="_Toc261707888" w:history="1">
+          <w:hyperlink w:anchor="_Toc261709846" w:history="1">
             <w:r>
               <w:rPr>
                 <w:rStyle w:val="Hyperlink"/>
@@ -463,7 +463,7 @@
                 <w:noProof/>
                 <w:webHidden/>
               </w:rPr>
-              <w:instrText xml:space="preserve"> PAGEREF _Toc261707888 \h </w:instrText>
+              <w:instrText xml:space="preserve"> PAGEREF _Toc261709846 \h </w:instrText>
             </w:r>
             <w:r>
               <w:rPr>
@@ -506,7 +506,7 @@
               <w:lang w:val="da-DK" w:eastAsia="da-DK" w:bidi="ar-SA"/>
             </w:rPr>
           </w:pPr>
-          <w:hyperlink w:anchor="_Toc261707889" w:history="1">
+          <w:hyperlink w:anchor="_Toc261709847" w:history="1">
             <w:r>
               <w:rPr>
                 <w:rStyle w:val="Hyperlink"/>
@@ -550,7 +550,7 @@
                 <w:noProof/>
                 <w:webHidden/>
               </w:rPr>
-              <w:instrText xml:space="preserve"> PAGEREF _Toc261707889 \h </w:instrText>
+              <w:instrText xml:space="preserve"> PAGEREF _Toc261709847 \h </w:instrText>
             </w:r>
             <w:r>
               <w:rPr>
@@ -593,7 +593,7 @@
               <w:lang w:val="da-DK" w:eastAsia="da-DK" w:bidi="ar-SA"/>
             </w:rPr>
           </w:pPr>
-          <w:hyperlink w:anchor="_Toc261707890" w:history="1">
+          <w:hyperlink w:anchor="_Toc261709848" w:history="1">
             <w:r>
               <w:rPr>
                 <w:rStyle w:val="Hyperlink"/>
@@ -637,7 +637,7 @@
                 <w:noProof/>
                 <w:webHidden/>
               </w:rPr>
-              <w:instrText xml:space="preserve"> PAGEREF _Toc261707890 \h </w:instrText>
+              <w:instrText xml:space="preserve"> PAGEREF _Toc261709848 \h </w:instrText>
             </w:r>
             <w:r>
               <w:rPr>
@@ -680,7 +680,7 @@
               <w:lang w:val="da-DK" w:eastAsia="da-DK" w:bidi="ar-SA"/>
             </w:rPr>
           </w:pPr>
-          <w:hyperlink w:anchor="_Toc261707891" w:history="1">
+          <w:hyperlink w:anchor="_Toc261709849" w:history="1">
             <w:r>
               <w:rPr>
                 <w:rStyle w:val="Hyperlink"/>
@@ -724,7 +724,7 @@
                 <w:noProof/>
                 <w:webHidden/>
               </w:rPr>
-              <w:instrText xml:space="preserve"> PAGEREF _Toc261707891 \h </w:instrText>
+              <w:instrText xml:space="preserve"> PAGEREF _Toc261709849 \h </w:instrText>
             </w:r>
             <w:r>
               <w:rPr>
@@ -767,7 +767,7 @@
               <w:lang w:val="da-DK" w:eastAsia="da-DK" w:bidi="ar-SA"/>
             </w:rPr>
           </w:pPr>
-          <w:hyperlink w:anchor="_Toc261707892" w:history="1">
+          <w:hyperlink w:anchor="_Toc261709850" w:history="1">
             <w:r>
               <w:rPr>
                 <w:rStyle w:val="Hyperlink"/>
@@ -811,7 +811,7 @@
                 <w:noProof/>
                 <w:webHidden/>
               </w:rPr>
-              <w:instrText xml:space="preserve"> PAGEREF _Toc261707892 \h </w:instrText>
+              <w:instrText xml:space="preserve"> PAGEREF _Toc261709850 \h </w:instrText>
             </w:r>
             <w:r>
               <w:rPr>
@@ -854,7 +854,7 @@
               <w:lang w:val="da-DK" w:eastAsia="da-DK" w:bidi="ar-SA"/>
             </w:rPr>
           </w:pPr>
-          <w:hyperlink w:anchor="_Toc261707893" w:history="1">
+          <w:hyperlink w:anchor="_Toc261709851" w:history="1">
             <w:r>
               <w:rPr>
                 <w:rStyle w:val="Hyperlink"/>
@@ -898,7 +898,7 @@
                 <w:noProof/>
                 <w:webHidden/>
               </w:rPr>
-              <w:instrText xml:space="preserve"> PAGEREF _Toc261707893 \h </w:instrText>
+              <w:instrText xml:space="preserve"> PAGEREF _Toc261709851 \h </w:instrText>
             </w:r>
             <w:r>
               <w:rPr>
@@ -941,7 +941,7 @@
               <w:lang w:val="da-DK" w:eastAsia="da-DK" w:bidi="ar-SA"/>
             </w:rPr>
           </w:pPr>
-          <w:hyperlink w:anchor="_Toc261707894" w:history="1">
+          <w:hyperlink w:anchor="_Toc261709852" w:history="1">
             <w:r>
               <w:rPr>
                 <w:rStyle w:val="Hyperlink"/>
@@ -985,7 +985,7 @@
                 <w:noProof/>
                 <w:webHidden/>
               </w:rPr>
-              <w:instrText xml:space="preserve"> PAGEREF _Toc261707894 \h </w:instrText>
+              <w:instrText xml:space="preserve"> PAGEREF _Toc261709852 \h </w:instrText>
             </w:r>
             <w:r>
               <w:rPr>
@@ -1018,6 +1018,93 @@
         </w:p>
         <w:p>
           <w:pPr>
+            <w:pStyle w:val="Indholdsfortegnelse2"/>
+            <w:tabs>
+              <w:tab w:val="left" w:pos="1100"/>
+            </w:tabs>
+            <w:rPr>
+              <w:rFonts w:asciiTheme="minorHAnsi" w:eastAsiaTheme="minorEastAsia" w:hAnsiTheme="minorHAnsi" w:cstheme="minorBidi"/>
+              <w:noProof/>
+              <w:lang w:val="da-DK" w:eastAsia="da-DK" w:bidi="ar-SA"/>
+            </w:rPr>
+          </w:pPr>
+          <w:hyperlink w:anchor="_Toc261709853" w:history="1">
+            <w:r>
+              <w:rPr>
+                <w:rStyle w:val="Hyperlink"/>
+                <w:noProof/>
+                <w:lang w:val="da-DK"/>
+              </w:rPr>
+              <w:t>6.1.</w:t>
+            </w:r>
+            <w:r>
+              <w:rPr>
+                <w:rFonts w:asciiTheme="minorHAnsi" w:eastAsiaTheme="minorEastAsia" w:hAnsiTheme="minorHAnsi" w:cstheme="minorBidi"/>
+                <w:noProof/>
+                <w:lang w:val="da-DK" w:eastAsia="da-DK" w:bidi="ar-SA"/>
+              </w:rPr>
+              <w:tab/>
+            </w:r>
+            <w:r>
+              <w:rPr>
+                <w:rStyle w:val="Hyperlink"/>
+                <w:noProof/>
+                <w:lang w:val="da-DK"/>
+              </w:rPr>
+              <w:t>Fejlhåndtering</w:t>
+            </w:r>
+            <w:r>
+              <w:rPr>
+                <w:noProof/>
+                <w:webHidden/>
+              </w:rPr>
+              <w:tab/>
+            </w:r>
+            <w:r>
+              <w:rPr>
+                <w:noProof/>
+                <w:webHidden/>
+              </w:rPr>
+              <w:fldChar w:fldCharType="begin"/>
+            </w:r>
+            <w:r>
+              <w:rPr>
+                <w:noProof/>
+                <w:webHidden/>
+              </w:rPr>
+              <w:instrText xml:space="preserve"> PAGEREF _Toc261709853 \h </w:instrText>
+            </w:r>
+            <w:r>
+              <w:rPr>
+                <w:noProof/>
+                <w:webHidden/>
+              </w:rPr>
+            </w:r>
+            <w:r>
+              <w:rPr>
+                <w:noProof/>
+                <w:webHidden/>
+              </w:rPr>
+              <w:fldChar w:fldCharType="separate"/>
+            </w:r>
+            <w:r>
+              <w:rPr>
+                <w:noProof/>
+                <w:webHidden/>
+              </w:rPr>
+              <w:t>7</w:t>
+            </w:r>
+            <w:r>
+              <w:rPr>
+                <w:noProof/>
+                <w:webHidden/>
+              </w:rPr>
+              <w:fldChar w:fldCharType="end"/>
+            </w:r>
+          </w:hyperlink>
+        </w:p>
+        <w:p>
+          <w:pPr>
             <w:pStyle w:val="Indholdsfortegnelse1"/>
             <w:tabs>
               <w:tab w:val="left" w:pos="1100"/>
@@ -1028,7 +1115,7 @@
               <w:lang w:val="da-DK" w:eastAsia="da-DK" w:bidi="ar-SA"/>
             </w:rPr>
           </w:pPr>
-          <w:hyperlink w:anchor="_Toc261707895" w:history="1">
+          <w:hyperlink w:anchor="_Toc261709854" w:history="1">
             <w:r>
               <w:rPr>
                 <w:rStyle w:val="Hyperlink"/>
@@ -1072,7 +1159,7 @@
                 <w:noProof/>
                 <w:webHidden/>
               </w:rPr>
-              <w:instrText xml:space="preserve"> PAGEREF _Toc261707895 \h </w:instrText>
+              <w:instrText xml:space="preserve"> PAGEREF _Toc261709854 \h </w:instrText>
             </w:r>
             <w:r>
               <w:rPr>
@@ -1092,7 +1179,7 @@
                 <w:noProof/>
                 <w:webHidden/>
               </w:rPr>
-              <w:t>7</w:t>
+              <w:t>8</w:t>
             </w:r>
             <w:r>
               <w:rPr>
@@ -1115,7 +1202,7 @@
               <w:lang w:val="da-DK" w:eastAsia="da-DK" w:bidi="ar-SA"/>
             </w:rPr>
           </w:pPr>
-          <w:hyperlink w:anchor="_Toc261707896" w:history="1">
+          <w:hyperlink w:anchor="_Toc261709855" w:history="1">
             <w:r>
               <w:rPr>
                 <w:rStyle w:val="Hyperlink"/>
@@ -1159,7 +1246,7 @@
                 <w:noProof/>
                 <w:webHidden/>
               </w:rPr>
-              <w:instrText xml:space="preserve"> PAGEREF _Toc261707896 \h </w:instrText>
+              <w:instrText xml:space="preserve"> PAGEREF _Toc261709855 \h </w:instrText>
             </w:r>
             <w:r>
               <w:rPr>
@@ -1179,7 +1266,7 @@
                 <w:noProof/>
                 <w:webHidden/>
               </w:rPr>
-              <w:t>8</w:t>
+              <w:t>9</w:t>
             </w:r>
             <w:r>
               <w:rPr>
@@ -1202,7 +1289,7 @@
               <w:lang w:val="da-DK" w:eastAsia="da-DK" w:bidi="ar-SA"/>
             </w:rPr>
           </w:pPr>
-          <w:hyperlink w:anchor="_Toc261707897" w:history="1">
+          <w:hyperlink w:anchor="_Toc261709856" w:history="1">
             <w:r>
               <w:rPr>
                 <w:rStyle w:val="Hyperlink"/>
@@ -1246,7 +1333,7 @@
                 <w:noProof/>
                 <w:webHidden/>
               </w:rPr>
-              <w:instrText xml:space="preserve"> PAGEREF _Toc261707897 \h </w:instrText>
+              <w:instrText xml:space="preserve"> PAGEREF _Toc261709856 \h </w:instrText>
             </w:r>
             <w:r>
               <w:rPr>
@@ -1266,7 +1353,7 @@
                 <w:noProof/>
                 <w:webHidden/>
               </w:rPr>
-              <w:t>8</w:t>
+              <w:t>9</w:t>
             </w:r>
             <w:r>
               <w:rPr>
@@ -1289,7 +1376,7 @@
               <w:lang w:val="da-DK" w:eastAsia="da-DK" w:bidi="ar-SA"/>
             </w:rPr>
           </w:pPr>
-          <w:hyperlink w:anchor="_Toc261707898" w:history="1">
+          <w:hyperlink w:anchor="_Toc261709857" w:history="1">
             <w:r>
               <w:rPr>
                 <w:rStyle w:val="Hyperlink"/>
@@ -1333,7 +1420,7 @@
                 <w:noProof/>
                 <w:webHidden/>
               </w:rPr>
-              <w:instrText xml:space="preserve"> PAGEREF _Toc261707898 \h </w:instrText>
+              <w:instrText xml:space="preserve"> PAGEREF _Toc261709857 \h </w:instrText>
             </w:r>
             <w:r>
               <w:rPr>
@@ -1353,7 +1440,7 @@
                 <w:noProof/>
                 <w:webHidden/>
               </w:rPr>
-              <w:t>11</w:t>
+              <w:t>12</w:t>
             </w:r>
             <w:r>
               <w:rPr>
@@ -1414,7 +1501,7 @@
       <w:bookmarkStart w:id="0" w:name="_Toc229645008"/>
       <w:bookmarkStart w:id="1" w:name="_Toc229650062"/>
       <w:bookmarkStart w:id="2" w:name="_Toc230252494"/>
-      <w:bookmarkStart w:id="3" w:name="_Toc261707886"/>
+      <w:bookmarkStart w:id="3" w:name="_Toc261709844"/>
       <w:r>
         <w:rPr>
           <w:lang w:val="da-DK"/>
@@ -1566,7 +1653,7 @@
       </w:pPr>
       <w:bookmarkStart w:id="4" w:name="_Toc229650063"/>
       <w:bookmarkStart w:id="5" w:name="_Toc230252495"/>
-      <w:bookmarkStart w:id="6" w:name="_Toc261707887"/>
+      <w:bookmarkStart w:id="6" w:name="_Toc261709845"/>
       <w:r>
         <w:rPr>
           <w:lang w:val="da-DK"/>
@@ -1809,7 +1896,7 @@
       </w:pPr>
       <w:bookmarkStart w:id="7" w:name="_Toc229650064"/>
       <w:bookmarkStart w:id="8" w:name="_Toc230252496"/>
-      <w:bookmarkStart w:id="9" w:name="_Toc261707888"/>
+      <w:bookmarkStart w:id="9" w:name="_Toc261709846"/>
       <w:r>
         <w:rPr>
           <w:lang w:val="da-DK"/>
@@ -1920,7 +2007,7 @@
           <w:lang w:val="da-DK"/>
         </w:rPr>
       </w:pPr>
-      <w:bookmarkStart w:id="10" w:name="_Toc261707889"/>
+      <w:bookmarkStart w:id="10" w:name="_Toc261709847"/>
       <w:r>
         <w:rPr>
           <w:lang w:val="da-DK"/>
@@ -1995,7 +2082,7 @@
       </w:pPr>
       <w:bookmarkStart w:id="11" w:name="_Toc229650069"/>
       <w:bookmarkStart w:id="12" w:name="_Toc230252503"/>
-      <w:bookmarkStart w:id="13" w:name="_Toc261707890"/>
+      <w:bookmarkStart w:id="13" w:name="_Toc261709848"/>
       <w:r>
         <w:rPr>
           <w:lang w:val="da-DK"/>
@@ -2072,7 +2159,7 @@
       </w:pPr>
       <w:bookmarkStart w:id="15" w:name="_Toc229650071"/>
       <w:bookmarkStart w:id="16" w:name="_Toc230252505"/>
-      <w:bookmarkStart w:id="17" w:name="_Toc261707891"/>
+      <w:bookmarkStart w:id="17" w:name="_Toc261709849"/>
       <w:r>
         <w:rPr>
           <w:lang w:val="da-DK"/>
@@ -2485,7 +2572,7 @@
       </w:pPr>
       <w:bookmarkStart w:id="18" w:name="_Toc229650070"/>
       <w:bookmarkStart w:id="19" w:name="_Toc230252504"/>
-      <w:bookmarkStart w:id="20" w:name="_Toc261707892"/>
+      <w:bookmarkStart w:id="20" w:name="_Toc261709850"/>
       <w:r>
         <w:rPr>
           <w:lang w:val="da-DK"/>
@@ -2738,7 +2825,7 @@
         </w:rPr>
       </w:pPr>
       <w:bookmarkStart w:id="21" w:name="_Toc230252506"/>
-      <w:bookmarkStart w:id="22" w:name="_Toc261707893"/>
+      <w:bookmarkStart w:id="22" w:name="_Toc261709851"/>
       <w:r>
         <w:rPr>
           <w:lang w:val="da-DK"/>
@@ -3007,7 +3094,7 @@
       </w:pPr>
       <w:bookmarkStart w:id="23" w:name="_Toc229650072"/>
       <w:bookmarkStart w:id="24" w:name="_Toc230252507"/>
-      <w:bookmarkStart w:id="25" w:name="_Toc261707894"/>
+      <w:bookmarkStart w:id="25" w:name="_Toc261709852"/>
       <w:r>
         <w:rPr>
           <w:lang w:val="da-DK"/>
@@ -3078,13 +3165,7 @@
                     <w:rPr>
                       <w:lang w:val="da-DK"/>
                     </w:rPr>
-                    <w:t>Log område</w:t>
-                  </w:r>
-                  <w:r>
-                    <w:rPr>
-                      <w:lang w:val="da-DK"/>
-                    </w:rPr>
-                    <w:t>, med en fane for hver robot, samt Dust (creator) og skraldespanden.</w:t>
+                    <w:t>Log område, med en fane for hver robot, samt Dust (creator) og skraldespanden.</w:t>
                   </w:r>
                 </w:p>
               </w:txbxContent>
@@ -3905,6 +3986,369 @@
     </w:p>
     <w:p>
       <w:pPr>
+        <w:pStyle w:val="Overskrift2"/>
+        <w:numPr>
+          <w:ilvl w:val="1"/>
+          <w:numId w:val="16"/>
+        </w:numPr>
+        <w:rPr>
+          <w:lang w:val="da-DK"/>
+        </w:rPr>
+      </w:pPr>
+      <w:bookmarkStart w:id="26" w:name="_Toc261709853"/>
+      <w:r>
+        <w:rPr>
+          <w:lang w:val="da-DK"/>
+        </w:rPr>
+        <w:lastRenderedPageBreak/>
+        <w:t>Fejlhåndtering</w:t>
+      </w:r>
+      <w:bookmarkEnd w:id="26"/>
+    </w:p>
+    <w:p>
+      <w:pPr>
+        <w:pStyle w:val="Brdtekst"/>
+        <w:rPr>
+          <w:lang w:val="da-DK"/>
+        </w:rPr>
+      </w:pPr>
+      <w:r>
+        <w:rPr>
+          <w:lang w:val="da-DK"/>
+        </w:rPr>
+        <w:t xml:space="preserve">Hvis der </w:t>
+      </w:r>
+      <w:r>
+        <w:rPr>
+          <w:lang w:val="da-DK"/>
+        </w:rPr>
+        <w:t>opstår en fejl i en af i en af Robotterne</w:t>
+      </w:r>
+      <w:r>
+        <w:rPr>
+          <w:lang w:val="da-DK"/>
+        </w:rPr>
+        <w:t xml:space="preserve">, </w:t>
+      </w:r>
+      <w:r>
+        <w:rPr>
+          <w:lang w:val="da-DK"/>
+        </w:rPr>
+        <w:t xml:space="preserve">vil det fremgå af den pågældende robots </w:t>
+      </w:r>
+      <w:r>
+        <w:rPr>
+          <w:lang w:val="da-DK"/>
+        </w:rPr>
+        <w:t>log fane. Se følgende ex.</w:t>
+      </w:r>
+    </w:p>
+    <w:p>
+      <w:pPr>
+        <w:pStyle w:val="Brdtekst"/>
+        <w:keepNext/>
+        <w:jc w:val="center"/>
+      </w:pPr>
+      <w:r>
+        <w:rPr>
+          <w:noProof/>
+          <w:lang w:val="da-DK" w:eastAsia="da-DK" w:bidi="ar-SA"/>
+        </w:rPr>
+        <w:pict>
+          <v:shapetype id="_x0000_t66" coordsize="21600,21600" o:spt="66" adj="5400,5400" path="m@0,l@0@1,21600@1,21600@2@0@2@0,21600,,10800xe">
+            <v:stroke joinstyle="miter"/>
+            <v:formulas>
+              <v:f eqn="val #0"/>
+              <v:f eqn="val #1"/>
+              <v:f eqn="sum 21600 0 #1"/>
+              <v:f eqn="prod #0 #1 10800"/>
+              <v:f eqn="sum #0 0 @3"/>
+            </v:formulas>
+            <v:path o:connecttype="custom" o:connectlocs="@0,0;0,10800;@0,21600;21600,10800" o:connectangles="270,180,90,0" textboxrect="@4,@1,21600,@2"/>
+            <v:handles>
+              <v:h position="#0,#1" xrange="0,21600" yrange="0,10800"/>
+            </v:handles>
+          </v:shapetype>
+          <v:shape id="_x0000_s2065" type="#_x0000_t66" style="position:absolute;left:0;text-align:left;margin-left:409.5pt;margin-top:89pt;width:31.5pt;height:13.5pt;z-index:251667456" fillcolor="#c0504d [3205]" strokecolor="#f2f2f2 [3041]" strokeweight="3pt">
+            <v:shadow on="t" type="perspective" color="#622423 [1605]" opacity=".5" offset="1pt" offset2="-1pt"/>
+          </v:shape>
+        </w:pict>
+      </w:r>
+      <w:r>
+        <w:rPr>
+          <w:noProof/>
+          <w:lang w:val="da-DK" w:eastAsia="da-DK" w:bidi="ar-SA"/>
+        </w:rPr>
+        <w:drawing>
+          <wp:inline distT="0" distB="0" distL="0" distR="0">
+            <wp:extent cx="5274945" cy="2488182"/>
+            <wp:effectExtent l="19050" t="0" r="1905" b="0"/>
+            <wp:docPr id="12" name="Billede 1"/>
+            <wp:cNvGraphicFramePr>
+              <a:graphicFrameLocks xmlns:a="http://schemas.openxmlformats.org/drawingml/2006/main" noChangeAspect="1"/>
+            </wp:cNvGraphicFramePr>
+            <a:graphic xmlns:a="http://schemas.openxmlformats.org/drawingml/2006/main">
+              <a:graphicData uri="http://schemas.openxmlformats.org/drawingml/2006/picture">
+                <pic:pic xmlns:pic="http://schemas.openxmlformats.org/drawingml/2006/picture">
+                  <pic:nvPicPr>
+                    <pic:cNvPr id="0" name="Picture 1"/>
+                    <pic:cNvPicPr>
+                      <a:picLocks noChangeAspect="1" noChangeArrowheads="1"/>
+                    </pic:cNvPicPr>
+                  </pic:nvPicPr>
+                  <pic:blipFill>
+                    <a:blip r:embed="rId21" cstate="print"/>
+                    <a:srcRect/>
+                    <a:stretch>
+                      <a:fillRect/>
+                    </a:stretch>
+                  </pic:blipFill>
+                  <pic:spPr bwMode="auto">
+                    <a:xfrm>
+                      <a:off x="0" y="0"/>
+                      <a:ext cx="5274945" cy="2488182"/>
+                    </a:xfrm>
+                    <a:prstGeom prst="rect">
+                      <a:avLst/>
+                    </a:prstGeom>
+                    <a:noFill/>
+                    <a:ln w="9525">
+                      <a:noFill/>
+                      <a:miter lim="800000"/>
+                      <a:headEnd/>
+                      <a:tailEnd/>
+                    </a:ln>
+                  </pic:spPr>
+                </pic:pic>
+              </a:graphicData>
+            </a:graphic>
+          </wp:inline>
+        </w:drawing>
+      </w:r>
+    </w:p>
+    <w:p>
+      <w:pPr>
+        <w:pStyle w:val="Billedtekst"/>
+        <w:rPr>
+          <w:lang w:val="da-DK"/>
+        </w:rPr>
+      </w:pPr>
+      <w:r>
+        <w:rPr>
+          <w:lang w:val="da-DK"/>
+        </w:rPr>
+        <w:t xml:space="preserve">Figur </w:t>
+      </w:r>
+      <w:r>
+        <w:fldChar w:fldCharType="begin"/>
+      </w:r>
+      <w:r>
+        <w:rPr>
+          <w:lang w:val="da-DK"/>
+        </w:rPr>
+        <w:instrText xml:space="preserve"> SEQ Figur \* ARABIC </w:instrText>
+      </w:r>
+      <w:r>
+        <w:fldChar w:fldCharType="separate"/>
+      </w:r>
+      <w:r>
+        <w:rPr>
+          <w:noProof/>
+          <w:lang w:val="da-DK"/>
+        </w:rPr>
+        <w:t>4</w:t>
+      </w:r>
+      <w:r>
+        <w:fldChar w:fldCharType="end"/>
+      </w:r>
+      <w:r>
+        <w:rPr>
+          <w:lang w:val="da-DK"/>
+        </w:rPr>
+        <w:t xml:space="preserve"> - Excempel på en exception i en tråd</w:t>
+      </w:r>
+    </w:p>
+    <w:p>
+      <w:pPr>
+        <w:pStyle w:val="Brdtekst"/>
+        <w:rPr>
+          <w:lang w:val="da-DK"/>
+        </w:rPr>
+      </w:pPr>
+      <w:r>
+        <w:rPr>
+          <w:lang w:val="da-DK"/>
+        </w:rPr>
+        <w:tab/>
+        <w:t>Hvis der sker en fejl i selve applikationen, så fremkommer følgende dialog.</w:t>
+      </w:r>
+    </w:p>
+    <w:p>
+      <w:pPr>
+        <w:pStyle w:val="Brdtekst"/>
+        <w:keepNext/>
+        <w:jc w:val="center"/>
+      </w:pPr>
+      <w:r>
+        <w:rPr>
+          <w:noProof/>
+          <w:lang w:val="da-DK" w:eastAsia="da-DK" w:bidi="ar-SA"/>
+        </w:rPr>
+        <w:drawing>
+          <wp:inline distT="0" distB="0" distL="0" distR="0">
+            <wp:extent cx="2870200" cy="1200150"/>
+            <wp:effectExtent l="19050" t="0" r="6350" b="0"/>
+            <wp:docPr id="14" name="Billede 10"/>
+            <wp:cNvGraphicFramePr>
+              <a:graphicFrameLocks xmlns:a="http://schemas.openxmlformats.org/drawingml/2006/main" noChangeAspect="1"/>
+            </wp:cNvGraphicFramePr>
+            <a:graphic xmlns:a="http://schemas.openxmlformats.org/drawingml/2006/main">
+              <a:graphicData uri="http://schemas.openxmlformats.org/drawingml/2006/picture">
+                <pic:pic xmlns:pic="http://schemas.openxmlformats.org/drawingml/2006/picture">
+                  <pic:nvPicPr>
+                    <pic:cNvPr id="0" name="Picture 10"/>
+                    <pic:cNvPicPr>
+                      <a:picLocks noChangeAspect="1" noChangeArrowheads="1"/>
+                    </pic:cNvPicPr>
+                  </pic:nvPicPr>
+                  <pic:blipFill>
+                    <a:blip r:embed="rId22" cstate="print"/>
+                    <a:srcRect/>
+                    <a:stretch>
+                      <a:fillRect/>
+                    </a:stretch>
+                  </pic:blipFill>
+                  <pic:spPr bwMode="auto">
+                    <a:xfrm>
+                      <a:off x="0" y="0"/>
+                      <a:ext cx="2870200" cy="1200150"/>
+                    </a:xfrm>
+                    <a:prstGeom prst="rect">
+                      <a:avLst/>
+                    </a:prstGeom>
+                    <a:noFill/>
+                    <a:ln w="9525">
+                      <a:noFill/>
+                      <a:miter lim="800000"/>
+                      <a:headEnd/>
+                      <a:tailEnd/>
+                    </a:ln>
+                  </pic:spPr>
+                </pic:pic>
+              </a:graphicData>
+            </a:graphic>
+          </wp:inline>
+        </w:drawing>
+      </w:r>
+    </w:p>
+    <w:p>
+      <w:pPr>
+        <w:pStyle w:val="Billedtekst"/>
+        <w:rPr>
+          <w:lang w:val="da-DK"/>
+        </w:rPr>
+      </w:pPr>
+      <w:r>
+        <w:rPr>
+          <w:lang w:val="da-DK"/>
+        </w:rPr>
+        <w:t xml:space="preserve">Figur </w:t>
+      </w:r>
+      <w:r>
+        <w:fldChar w:fldCharType="begin"/>
+      </w:r>
+      <w:r>
+        <w:rPr>
+          <w:lang w:val="da-DK"/>
+        </w:rPr>
+        <w:instrText xml:space="preserve"> SEQ Figur \* ARABIC </w:instrText>
+      </w:r>
+      <w:r>
+        <w:fldChar w:fldCharType="separate"/>
+      </w:r>
+      <w:r>
+        <w:rPr>
+          <w:noProof/>
+          <w:lang w:val="da-DK"/>
+        </w:rPr>
+        <w:t>5</w:t>
+      </w:r>
+      <w:r>
+        <w:fldChar w:fldCharType="end"/>
+      </w:r>
+      <w:r>
+        <w:rPr>
+          <w:lang w:val="da-DK"/>
+        </w:rPr>
+        <w:t>- Applikations fejl</w:t>
+      </w:r>
+    </w:p>
+    <w:p>
+      <w:pPr>
+        <w:pStyle w:val="Brdtekst"/>
+        <w:rPr>
+          <w:lang w:val="da-DK"/>
+        </w:rPr>
+      </w:pPr>
+      <w:r>
+        <w:rPr>
+          <w:lang w:val="da-DK"/>
+        </w:rPr>
+        <w:tab/>
+        <w:t>Når de</w:t>
+      </w:r>
+      <w:r>
+        <w:rPr>
+          <w:lang w:val="da-DK"/>
+        </w:rPr>
+        <w:t>t trykkes på ”OK” knappen, så lukkes programmet.</w:t>
+      </w:r>
+    </w:p>
+    <w:p>
+      <w:pPr>
+        <w:pStyle w:val="Brdtekst"/>
+        <w:rPr>
+          <w:lang w:val="da-DK"/>
+        </w:rPr>
+      </w:pPr>
+      <w:r>
+        <w:rPr>
+          <w:lang w:val="da-DK"/>
+        </w:rPr>
+        <w:tab/>
+        <w:t>Begge ovenstående fejlsituationer henviser til en log fil. Her kan en stacktrace af selve fejlen ses.</w:t>
+      </w:r>
+      <w:r>
+        <w:rPr>
+          <w:lang w:val="da-DK"/>
+        </w:rPr>
+        <w:t xml:space="preserve"> På en Windows maskine vil denne fil typisk ligge følgende sted. </w:t>
+      </w:r>
+    </w:p>
+    <w:p>
+      <w:pPr>
+        <w:pStyle w:val="Brdtekst"/>
+      </w:pPr>
+      <w:r>
+        <w:tab/>
+      </w:r>
+      <w:r>
+        <w:t>C:\Users\</w:t>
+      </w:r>
+      <w:r>
+        <w:t>&lt;User&gt;</w:t>
+      </w:r>
+      <w:r>
+        <w:t>\AppData\Local\Temp\cleaning-robot-simulator.log.0</w:t>
+      </w:r>
+    </w:p>
+    <w:p>
+      <w:r>
+        <w:br w:type="page"/>
+      </w:r>
+    </w:p>
+    <w:p>
+      <w:pPr>
         <w:pStyle w:val="Overskrift1"/>
         <w:numPr>
           <w:ilvl w:val="0"/>
@@ -3914,9 +4358,9 @@
           <w:lang w:val="da-DK"/>
         </w:rPr>
       </w:pPr>
-      <w:bookmarkStart w:id="26" w:name="_Toc229650073"/>
-      <w:bookmarkStart w:id="27" w:name="_Toc230252508"/>
-      <w:bookmarkStart w:id="28" w:name="_Toc261707895"/>
+      <w:bookmarkStart w:id="27" w:name="_Toc229650073"/>
+      <w:bookmarkStart w:id="28" w:name="_Toc230252508"/>
+      <w:bookmarkStart w:id="29" w:name="_Toc261709854"/>
       <w:r>
         <w:rPr>
           <w:lang w:val="da-DK"/>
@@ -3930,9 +4374,9 @@
         </w:rPr>
         <w:t>onklusion</w:t>
       </w:r>
-      <w:bookmarkEnd w:id="26"/>
       <w:bookmarkEnd w:id="27"/>
       <w:bookmarkEnd w:id="28"/>
+      <w:bookmarkEnd w:id="29"/>
     </w:p>
     <w:p>
       <w:pPr>
@@ -4006,9 +4450,9 @@
           <w:lang w:val="da-DK"/>
         </w:rPr>
       </w:pPr>
-      <w:bookmarkStart w:id="29" w:name="_Toc229650074"/>
-      <w:bookmarkStart w:id="30" w:name="_Toc230252509"/>
-      <w:bookmarkStart w:id="31" w:name="_Toc261707896"/>
+      <w:bookmarkStart w:id="30" w:name="_Toc229650074"/>
+      <w:bookmarkStart w:id="31" w:name="_Toc230252509"/>
+      <w:bookmarkStart w:id="32" w:name="_Toc261709855"/>
       <w:r>
         <w:rPr>
           <w:lang w:val="da-DK"/>
@@ -4021,9 +4465,9 @@
         </w:rPr>
         <w:t>ilag</w:t>
       </w:r>
-      <w:bookmarkEnd w:id="29"/>
       <w:bookmarkEnd w:id="30"/>
       <w:bookmarkEnd w:id="31"/>
+      <w:bookmarkEnd w:id="32"/>
     </w:p>
     <w:p>
       <w:pPr>
@@ -4043,14 +4487,14 @@
           <w:lang w:val="da-DK"/>
         </w:rPr>
       </w:pPr>
-      <w:bookmarkStart w:id="32" w:name="_Toc261707897"/>
+      <w:bookmarkStart w:id="33" w:name="_Toc261709856"/>
       <w:r>
         <w:rPr>
           <w:lang w:val="da-DK"/>
         </w:rPr>
         <w:t>Kode</w:t>
       </w:r>
-      <w:bookmarkEnd w:id="32"/>
+      <w:bookmarkEnd w:id="33"/>
     </w:p>
     <w:p>
       <w:pPr>
@@ -17147,11 +17591,11 @@
           <w:lang w:val="da-DK"/>
         </w:rPr>
       </w:pPr>
-      <w:bookmarkStart w:id="33" w:name="_Indhold_på_vedlagte"/>
-      <w:bookmarkStart w:id="34" w:name="_Toc229650080"/>
-      <w:bookmarkStart w:id="35" w:name="_Toc230252515"/>
-      <w:bookmarkStart w:id="36" w:name="_Toc261707898"/>
-      <w:bookmarkEnd w:id="33"/>
+      <w:bookmarkStart w:id="34" w:name="_Indhold_på_vedlagte"/>
+      <w:bookmarkStart w:id="35" w:name="_Toc229650080"/>
+      <w:bookmarkStart w:id="36" w:name="_Toc230252515"/>
+      <w:bookmarkStart w:id="37" w:name="_Toc261709857"/>
+      <w:bookmarkEnd w:id="34"/>
       <w:r>
         <w:rPr>
           <w:lang w:val="da-DK"/>
@@ -17164,9 +17608,9 @@
         </w:rPr>
         <w:t>ndhold på vedlagte CD</w:t>
       </w:r>
-      <w:bookmarkEnd w:id="34"/>
       <w:bookmarkEnd w:id="35"/>
       <w:bookmarkEnd w:id="36"/>
+      <w:bookmarkEnd w:id="37"/>
     </w:p>
     <w:p>
       <w:pPr>
@@ -17315,12 +17759,9 @@
       </w:pPr>
     </w:p>
     <w:sectPr>
-      <w:headerReference w:type="even" r:id="rId21"/>
-      <w:headerReference w:type="default" r:id="rId22"/>
       <w:footerReference w:type="even" r:id="rId23"/>
       <w:footerReference w:type="default" r:id="rId24"/>
-      <w:headerReference w:type="first" r:id="rId25"/>
-      <w:footerReference w:type="first" r:id="rId26"/>
+      <w:footerReference w:type="first" r:id="rId25"/>
       <w:type w:val="continuous"/>
       <w:pgSz w:w="11907" w:h="16839"/>
       <w:pgMar w:top="1440" w:right="1800" w:bottom="1440" w:left="1800" w:header="720" w:footer="965" w:gutter="0"/>
@@ -17388,7 +17829,7 @@
             <w:rPr>
               <w:noProof/>
             </w:rPr>
-            <w:t>6</w:t>
+            <w:t>2</w:t>
           </w:r>
         </w:fldSimple>
       </w:p>
@@ -17423,7 +17864,7 @@
             <w:rPr>
               <w:noProof/>
             </w:rPr>
-            <w:t>7</w:t>
+            <w:t>9</w:t>
           </w:r>
         </w:fldSimple>
       </w:p>
@@ -17744,36 +18185,6 @@
 </w:footnotes>
 </file>
 
-<file path=word/header1.xml><?xml version="1.0" encoding="utf-8"?>
-<w:hdr xmlns:ve="http://schemas.openxmlformats.org/markup-compatibility/2006" xmlns:o="urn:schemas-microsoft-com:office:office" xmlns:r="http://schemas.openxmlformats.org/officeDocument/2006/relationships" xmlns:m="http://schemas.openxmlformats.org/officeDocument/2006/math" xmlns:v="urn:schemas-microsoft-com:vml" xmlns:wp="http://schemas.openxmlformats.org/drawingml/2006/wordprocessingDrawing" xmlns:w10="urn:schemas-microsoft-com:office:word" xmlns:w="http://schemas.openxmlformats.org/wordprocessingml/2006/main" xmlns:wne="http://schemas.microsoft.com/office/word/2006/wordml">
-  <w:p>
-    <w:pPr>
-      <w:pStyle w:val="Sidehoved"/>
-    </w:pPr>
-  </w:p>
-</w:hdr>
-</file>
-
-<file path=word/header2.xml><?xml version="1.0" encoding="utf-8"?>
-<w:hdr xmlns:ve="http://schemas.openxmlformats.org/markup-compatibility/2006" xmlns:o="urn:schemas-microsoft-com:office:office" xmlns:r="http://schemas.openxmlformats.org/officeDocument/2006/relationships" xmlns:m="http://schemas.openxmlformats.org/officeDocument/2006/math" xmlns:v="urn:schemas-microsoft-com:vml" xmlns:wp="http://schemas.openxmlformats.org/drawingml/2006/wordprocessingDrawing" xmlns:w10="urn:schemas-microsoft-com:office:word" xmlns:w="http://schemas.openxmlformats.org/wordprocessingml/2006/main" xmlns:wne="http://schemas.microsoft.com/office/word/2006/wordml">
-  <w:p>
-    <w:pPr>
-      <w:pStyle w:val="Sidehoved"/>
-    </w:pPr>
-  </w:p>
-</w:hdr>
-</file>
-
-<file path=word/header3.xml><?xml version="1.0" encoding="utf-8"?>
-<w:hdr xmlns:ve="http://schemas.openxmlformats.org/markup-compatibility/2006" xmlns:o="urn:schemas-microsoft-com:office:office" xmlns:r="http://schemas.openxmlformats.org/officeDocument/2006/relationships" xmlns:m="http://schemas.openxmlformats.org/officeDocument/2006/math" xmlns:v="urn:schemas-microsoft-com:vml" xmlns:wp="http://schemas.openxmlformats.org/drawingml/2006/wordprocessingDrawing" xmlns:w10="urn:schemas-microsoft-com:office:word" xmlns:w="http://schemas.openxmlformats.org/wordprocessingml/2006/main" xmlns:wne="http://schemas.microsoft.com/office/word/2006/wordml">
-  <w:p>
-    <w:pPr>
-      <w:pStyle w:val="Sidehoved"/>
-    </w:pPr>
-  </w:p>
-</w:hdr>
-</file>
-
 <file path=word/numbering.xml><?xml version="1.0" encoding="utf-8"?>
 <w:numbering xmlns:ve="http://schemas.openxmlformats.org/markup-compatibility/2006" xmlns:o="urn:schemas-microsoft-com:office:office" xmlns:r="http://schemas.openxmlformats.org/officeDocument/2006/relationships" xmlns:m="http://schemas.openxmlformats.org/officeDocument/2006/math" xmlns:v="urn:schemas-microsoft-com:vml" xmlns:wp="http://schemas.openxmlformats.org/drawingml/2006/wordprocessingDrawing" xmlns:w10="urn:schemas-microsoft-com:office:word" xmlns:w="http://schemas.openxmlformats.org/wordprocessingml/2006/main" xmlns:wne="http://schemas.microsoft.com/office/word/2006/wordml">
   <w:abstractNum w:abstractNumId="0">
@@ -19083,6 +19494,92 @@
     </w:lvl>
   </w:abstractNum>
   <w:abstractNum w:abstractNumId="14">
+    <w:nsid w:val="377A14D5"/>
+    <w:multiLevelType w:val="multilevel"/>
+    <w:tmpl w:val="0406001F"/>
+    <w:lvl w:ilvl="0">
+      <w:start w:val="1"/>
+      <w:numFmt w:val="decimal"/>
+      <w:lvlText w:val="%1."/>
+      <w:lvlJc w:val="left"/>
+      <w:pPr>
+        <w:ind w:left="360" w:hanging="360"/>
+      </w:pPr>
+    </w:lvl>
+    <w:lvl w:ilvl="1">
+      <w:start w:val="1"/>
+      <w:numFmt w:val="decimal"/>
+      <w:lvlText w:val="%1.%2."/>
+      <w:lvlJc w:val="left"/>
+      <w:pPr>
+        <w:ind w:left="792" w:hanging="432"/>
+      </w:pPr>
+    </w:lvl>
+    <w:lvl w:ilvl="2">
+      <w:start w:val="1"/>
+      <w:numFmt w:val="decimal"/>
+      <w:lvlText w:val="%1.%2.%3."/>
+      <w:lvlJc w:val="left"/>
+      <w:pPr>
+        <w:ind w:left="1224" w:hanging="504"/>
+      </w:pPr>
+    </w:lvl>
+    <w:lvl w:ilvl="3">
+      <w:start w:val="1"/>
+      <w:numFmt w:val="decimal"/>
+      <w:lvlText w:val="%1.%2.%3.%4."/>
+      <w:lvlJc w:val="left"/>
+      <w:pPr>
+        <w:ind w:left="1728" w:hanging="648"/>
+      </w:pPr>
+    </w:lvl>
+    <w:lvl w:ilvl="4">
+      <w:start w:val="1"/>
+      <w:numFmt w:val="decimal"/>
+      <w:lvlText w:val="%1.%2.%3.%4.%5."/>
+      <w:lvlJc w:val="left"/>
+      <w:pPr>
+        <w:ind w:left="2232" w:hanging="792"/>
+      </w:pPr>
+    </w:lvl>
+    <w:lvl w:ilvl="5">
+      <w:start w:val="1"/>
+      <w:numFmt w:val="decimal"/>
+      <w:lvlText w:val="%1.%2.%3.%4.%5.%6."/>
+      <w:lvlJc w:val="left"/>
+      <w:pPr>
+        <w:ind w:left="2736" w:hanging="936"/>
+      </w:pPr>
+    </w:lvl>
+    <w:lvl w:ilvl="6">
+      <w:start w:val="1"/>
+      <w:numFmt w:val="decimal"/>
+      <w:lvlText w:val="%1.%2.%3.%4.%5.%6.%7."/>
+      <w:lvlJc w:val="left"/>
+      <w:pPr>
+        <w:ind w:left="3240" w:hanging="1080"/>
+      </w:pPr>
+    </w:lvl>
+    <w:lvl w:ilvl="7">
+      <w:start w:val="1"/>
+      <w:numFmt w:val="decimal"/>
+      <w:lvlText w:val="%1.%2.%3.%4.%5.%6.%7.%8."/>
+      <w:lvlJc w:val="left"/>
+      <w:pPr>
+        <w:ind w:left="3744" w:hanging="1224"/>
+      </w:pPr>
+    </w:lvl>
+    <w:lvl w:ilvl="8">
+      <w:start w:val="1"/>
+      <w:numFmt w:val="decimal"/>
+      <w:lvlText w:val="%1.%2.%3.%4.%5.%6.%7.%8.%9."/>
+      <w:lvlJc w:val="left"/>
+      <w:pPr>
+        <w:ind w:left="4320" w:hanging="1440"/>
+      </w:pPr>
+    </w:lvl>
+  </w:abstractNum>
+  <w:abstractNum w:abstractNumId="15">
     <w:nsid w:val="399D7D6E"/>
     <w:multiLevelType w:val="multilevel"/>
     <w:tmpl w:val="9120F9CC"/>
@@ -19231,7 +19728,7 @@
       </w:rPr>
     </w:lvl>
   </w:abstractNum>
-  <w:abstractNum w:abstractNumId="15">
+  <w:abstractNum w:abstractNumId="16">
     <w:nsid w:val="3A6E5F5A"/>
     <w:multiLevelType w:val="multilevel"/>
     <w:tmpl w:val="0406001F"/>
@@ -19317,7 +19814,7 @@
       </w:pPr>
     </w:lvl>
   </w:abstractNum>
-  <w:abstractNum w:abstractNumId="16">
+  <w:abstractNum w:abstractNumId="17">
     <w:nsid w:val="440F31A3"/>
     <w:multiLevelType w:val="hybridMultilevel"/>
     <w:tmpl w:val="114847FE"/>
@@ -19430,7 +19927,7 @@
       </w:rPr>
     </w:lvl>
   </w:abstractNum>
-  <w:abstractNum w:abstractNumId="17">
+  <w:abstractNum w:abstractNumId="18">
     <w:nsid w:val="45260DB4"/>
     <w:multiLevelType w:val="hybridMultilevel"/>
     <w:tmpl w:val="D7A4506A"/>
@@ -19543,7 +20040,93 @@
       </w:rPr>
     </w:lvl>
   </w:abstractNum>
-  <w:abstractNum w:abstractNumId="18">
+  <w:abstractNum w:abstractNumId="19">
+    <w:nsid w:val="45FA477E"/>
+    <w:multiLevelType w:val="hybridMultilevel"/>
+    <w:tmpl w:val="0338C8FC"/>
+    <w:lvl w:ilvl="0" w:tplc="0406000F">
+      <w:start w:val="1"/>
+      <w:numFmt w:val="decimal"/>
+      <w:lvlText w:val="%1."/>
+      <w:lvlJc w:val="left"/>
+      <w:pPr>
+        <w:ind w:left="720" w:hanging="360"/>
+      </w:pPr>
+    </w:lvl>
+    <w:lvl w:ilvl="1" w:tplc="04060019" w:tentative="1">
+      <w:start w:val="1"/>
+      <w:numFmt w:val="lowerLetter"/>
+      <w:lvlText w:val="%2."/>
+      <w:lvlJc w:val="left"/>
+      <w:pPr>
+        <w:ind w:left="1440" w:hanging="360"/>
+      </w:pPr>
+    </w:lvl>
+    <w:lvl w:ilvl="2" w:tplc="0406001B" w:tentative="1">
+      <w:start w:val="1"/>
+      <w:numFmt w:val="lowerRoman"/>
+      <w:lvlText w:val="%3."/>
+      <w:lvlJc w:val="right"/>
+      <w:pPr>
+        <w:ind w:left="2160" w:hanging="180"/>
+      </w:pPr>
+    </w:lvl>
+    <w:lvl w:ilvl="3" w:tplc="0406000F" w:tentative="1">
+      <w:start w:val="1"/>
+      <w:numFmt w:val="decimal"/>
+      <w:lvlText w:val="%4."/>
+      <w:lvlJc w:val="left"/>
+      <w:pPr>
+        <w:ind w:left="2880" w:hanging="360"/>
+      </w:pPr>
+    </w:lvl>
+    <w:lvl w:ilvl="4" w:tplc="04060019" w:tentative="1">
+      <w:start w:val="1"/>
+      <w:numFmt w:val="lowerLetter"/>
+      <w:lvlText w:val="%5."/>
+      <w:lvlJc w:val="left"/>
+      <w:pPr>
+        <w:ind w:left="3600" w:hanging="360"/>
+      </w:pPr>
+    </w:lvl>
+    <w:lvl w:ilvl="5" w:tplc="0406001B" w:tentative="1">
+      <w:start w:val="1"/>
+      <w:numFmt w:val="lowerRoman"/>
+      <w:lvlText w:val="%6."/>
+      <w:lvlJc w:val="right"/>
+      <w:pPr>
+        <w:ind w:left="4320" w:hanging="180"/>
+      </w:pPr>
+    </w:lvl>
+    <w:lvl w:ilvl="6" w:tplc="0406000F" w:tentative="1">
+      <w:start w:val="1"/>
+      <w:numFmt w:val="decimal"/>
+      <w:lvlText w:val="%7."/>
+      <w:lvlJc w:val="left"/>
+      <w:pPr>
+        <w:ind w:left="5040" w:hanging="360"/>
+      </w:pPr>
+    </w:lvl>
+    <w:lvl w:ilvl="7" w:tplc="04060019" w:tentative="1">
+      <w:start w:val="1"/>
+      <w:numFmt w:val="lowerLetter"/>
+      <w:lvlText w:val="%8."/>
+      <w:lvlJc w:val="left"/>
+      <w:pPr>
+        <w:ind w:left="5760" w:hanging="360"/>
+      </w:pPr>
+    </w:lvl>
+    <w:lvl w:ilvl="8" w:tplc="0406001B" w:tentative="1">
+      <w:start w:val="1"/>
+      <w:numFmt w:val="lowerRoman"/>
+      <w:lvlText w:val="%9."/>
+      <w:lvlJc w:val="right"/>
+      <w:pPr>
+        <w:ind w:left="6480" w:hanging="180"/>
+      </w:pPr>
+    </w:lvl>
+  </w:abstractNum>
+  <w:abstractNum w:abstractNumId="20">
     <w:nsid w:val="48E712BC"/>
     <w:multiLevelType w:val="multilevel"/>
     <w:tmpl w:val="0406001F"/>
@@ -19629,7 +20212,7 @@
       </w:pPr>
     </w:lvl>
   </w:abstractNum>
-  <w:abstractNum w:abstractNumId="19">
+  <w:abstractNum w:abstractNumId="21">
     <w:nsid w:val="4F08266B"/>
     <w:multiLevelType w:val="hybridMultilevel"/>
     <w:tmpl w:val="F7DEB09E"/>
@@ -19715,7 +20298,7 @@
       </w:pPr>
     </w:lvl>
   </w:abstractNum>
-  <w:abstractNum w:abstractNumId="20">
+  <w:abstractNum w:abstractNumId="22">
     <w:nsid w:val="536054B9"/>
     <w:multiLevelType w:val="multilevel"/>
     <w:tmpl w:val="0406001F"/>
@@ -19801,7 +20384,7 @@
       </w:pPr>
     </w:lvl>
   </w:abstractNum>
-  <w:abstractNum w:abstractNumId="21">
+  <w:abstractNum w:abstractNumId="23">
     <w:nsid w:val="54D82533"/>
     <w:multiLevelType w:val="hybridMultilevel"/>
     <w:tmpl w:val="87507552"/>
@@ -19887,7 +20470,7 @@
       </w:pPr>
     </w:lvl>
   </w:abstractNum>
-  <w:abstractNum w:abstractNumId="22">
+  <w:abstractNum w:abstractNumId="24">
     <w:nsid w:val="5A3E5305"/>
     <w:multiLevelType w:val="multilevel"/>
     <w:tmpl w:val="0406001F"/>
@@ -19973,7 +20556,7 @@
       </w:pPr>
     </w:lvl>
   </w:abstractNum>
-  <w:abstractNum w:abstractNumId="23">
+  <w:abstractNum w:abstractNumId="25">
     <w:nsid w:val="5D751A6F"/>
     <w:multiLevelType w:val="multilevel"/>
     <w:tmpl w:val="7E2CE7C6"/>
@@ -20086,7 +20669,7 @@
       </w:pPr>
     </w:lvl>
   </w:abstractNum>
-  <w:abstractNum w:abstractNumId="24">
+  <w:abstractNum w:abstractNumId="26">
     <w:nsid w:val="62860201"/>
     <w:multiLevelType w:val="hybridMultilevel"/>
     <w:tmpl w:val="43BE1E9A"/>
@@ -20172,7 +20755,7 @@
       </w:pPr>
     </w:lvl>
   </w:abstractNum>
-  <w:abstractNum w:abstractNumId="25">
+  <w:abstractNum w:abstractNumId="27">
     <w:nsid w:val="66F51B2D"/>
     <w:multiLevelType w:val="hybridMultilevel"/>
     <w:tmpl w:val="A4F25380"/>
@@ -20285,7 +20868,7 @@
       </w:rPr>
     </w:lvl>
   </w:abstractNum>
-  <w:abstractNum w:abstractNumId="26">
+  <w:abstractNum w:abstractNumId="28">
     <w:nsid w:val="676A0987"/>
     <w:multiLevelType w:val="multilevel"/>
     <w:tmpl w:val="0406001F"/>
@@ -20371,7 +20954,7 @@
       </w:pPr>
     </w:lvl>
   </w:abstractNum>
-  <w:abstractNum w:abstractNumId="27">
+  <w:abstractNum w:abstractNumId="29">
     <w:nsid w:val="69C44BE1"/>
     <w:multiLevelType w:val="hybridMultilevel"/>
     <w:tmpl w:val="8DEE88CA"/>
@@ -20457,7 +21040,7 @@
       </w:pPr>
     </w:lvl>
   </w:abstractNum>
-  <w:abstractNum w:abstractNumId="28">
+  <w:abstractNum w:abstractNumId="30">
     <w:nsid w:val="75D079EF"/>
     <w:multiLevelType w:val="multilevel"/>
     <w:tmpl w:val="0406001F"/>
@@ -20543,7 +21126,7 @@
       </w:pPr>
     </w:lvl>
   </w:abstractNum>
-  <w:abstractNum w:abstractNumId="29">
+  <w:abstractNum w:abstractNumId="31">
     <w:nsid w:val="79B60211"/>
     <w:multiLevelType w:val="hybridMultilevel"/>
     <w:tmpl w:val="E9FC2D94"/>
@@ -20727,58 +21310,58 @@
     <w:abstractNumId w:val="6"/>
   </w:num>
   <w:num w:numId="10">
-    <w:abstractNumId w:val="14"/>
+    <w:abstractNumId w:val="15"/>
   </w:num>
   <w:num w:numId="11">
-    <w:abstractNumId w:val="23"/>
+    <w:abstractNumId w:val="25"/>
   </w:num>
   <w:num w:numId="12">
-    <w:abstractNumId w:val="29"/>
+    <w:abstractNumId w:val="31"/>
   </w:num>
   <w:num w:numId="13">
     <w:abstractNumId w:val="12"/>
   </w:num>
   <w:num w:numId="14">
-    <w:abstractNumId w:val="19"/>
+    <w:abstractNumId w:val="21"/>
   </w:num>
   <w:num w:numId="15">
-    <w:abstractNumId w:val="24"/>
+    <w:abstractNumId w:val="26"/>
   </w:num>
   <w:num w:numId="16">
-    <w:abstractNumId w:val="28"/>
+    <w:abstractNumId w:val="30"/>
   </w:num>
   <w:num w:numId="17">
-    <w:abstractNumId w:val="22"/>
+    <w:abstractNumId w:val="24"/>
   </w:num>
   <w:num w:numId="18">
     <w:abstractNumId w:val="7"/>
   </w:num>
   <w:num w:numId="19">
-    <w:abstractNumId w:val="20"/>
+    <w:abstractNumId w:val="22"/>
   </w:num>
   <w:num w:numId="20">
     <w:abstractNumId w:val="3"/>
   </w:num>
   <w:num w:numId="21">
+    <w:abstractNumId w:val="17"/>
+  </w:num>
+  <w:num w:numId="22">
+    <w:abstractNumId w:val="27"/>
+  </w:num>
+  <w:num w:numId="23">
+    <w:abstractNumId w:val="29"/>
+  </w:num>
+  <w:num w:numId="24">
+    <w:abstractNumId w:val="28"/>
+  </w:num>
+  <w:num w:numId="25">
     <w:abstractNumId w:val="16"/>
   </w:num>
-  <w:num w:numId="22">
-    <w:abstractNumId w:val="25"/>
-  </w:num>
-  <w:num w:numId="23">
-    <w:abstractNumId w:val="27"/>
-  </w:num>
-  <w:num w:numId="24">
-    <w:abstractNumId w:val="26"/>
-  </w:num>
-  <w:num w:numId="25">
-    <w:abstractNumId w:val="15"/>
-  </w:num>
   <w:num w:numId="26">
-    <w:abstractNumId w:val="17"/>
+    <w:abstractNumId w:val="18"/>
   </w:num>
   <w:num w:numId="27">
-    <w:abstractNumId w:val="21"/>
+    <w:abstractNumId w:val="23"/>
   </w:num>
   <w:num w:numId="28">
     <w:abstractNumId w:val="9"/>
@@ -20793,10 +21376,16 @@
     <w:abstractNumId w:val="4"/>
   </w:num>
   <w:num w:numId="32">
-    <w:abstractNumId w:val="18"/>
+    <w:abstractNumId w:val="20"/>
   </w:num>
   <w:num w:numId="33">
     <w:abstractNumId w:val="2"/>
+  </w:num>
+  <w:num w:numId="34">
+    <w:abstractNumId w:val="19"/>
+  </w:num>
+  <w:num w:numId="35">
+    <w:abstractNumId w:val="14"/>
   </w:num>
 </w:numbering>
 </file>
@@ -21146,6 +21735,7 @@
   <w:style w:type="character" w:default="1" w:styleId="Standardskrifttypeiafsnit">
     <w:name w:val="Default Paragraph Font"/>
     <w:uiPriority w:val="1"/>
+    <w:semiHidden/>
     <w:unhideWhenUsed/>
   </w:style>
   <w:style w:type="table" w:default="1" w:styleId="Tabel-Normal">
@@ -22298,7 +22888,7 @@
 </file>
 
 <file path=customXml/itemProps1.xml><?xml version="1.0" encoding="utf-8"?>
-<ds:datastoreItem xmlns:ds="http://schemas.openxmlformats.org/officeDocument/2006/customXml" ds:itemID="{5199D17C-D63D-4114-9923-87E1136188B1}">
+<ds:datastoreItem xmlns:ds="http://schemas.openxmlformats.org/officeDocument/2006/customXml" ds:itemID="{441EB2C7-126B-425E-96F5-266DC2F9978C}">
   <ds:schemaRefs>
     <ds:schemaRef ds:uri="http://schemas.openxmlformats.org/officeDocument/2006/bibliography"/>
   </ds:schemaRefs>

</xml_diff>